<commit_message>
add to week 2 report, just gantt chart left
</commit_message>
<xml_diff>
--- a/Documentation/Weekly Report/week2/CMSC-4920-Week2Report-Group2.docx
+++ b/Documentation/Weekly Report/week2/CMSC-4920-Week2Report-Group2.docx
@@ -5,33 +5,292 @@
     <w:p>
       <w:pPr>
         <w:spacing w:line="480" w:lineRule="auto"/>
+        <w:rPr>
+          <w:rFonts w:ascii="Times New Roman" w:hAnsi="Times New Roman" w:cs="Times New Roman"/>
+        </w:rPr>
+      </w:pPr>
+    </w:p>
+    <w:p>
+      <w:pPr>
+        <w:spacing w:line="480" w:lineRule="auto"/>
+        <w:rPr>
+          <w:rFonts w:ascii="Times New Roman" w:hAnsi="Times New Roman" w:cs="Times New Roman"/>
+        </w:rPr>
+      </w:pPr>
+    </w:p>
+    <w:p>
+      <w:pPr>
+        <w:spacing w:after="0" w:line="480" w:lineRule="auto"/>
         <w:jc w:val="center"/>
         <w:rPr>
           <w:rFonts w:ascii="Times New Roman" w:hAnsi="Times New Roman" w:cs="Times New Roman"/>
-        </w:rPr>
-      </w:pPr>
+          <w:sz w:val="72"/>
+          <w:szCs w:val="72"/>
+        </w:rPr>
+      </w:pPr>
+      <w:r>
+        <w:rPr>
+          <w:rFonts w:ascii="Times New Roman" w:hAnsi="Times New Roman" w:cs="Times New Roman"/>
+          <w:sz w:val="72"/>
+          <w:szCs w:val="72"/>
+        </w:rPr>
+        <w:t>Vulcan Activity Tracker</w:t>
+      </w:r>
+    </w:p>
+    <w:p>
+      <w:pPr>
+        <w:spacing w:after="0" w:line="480" w:lineRule="auto"/>
+        <w:jc w:val="center"/>
+        <w:rPr>
+          <w:rFonts w:ascii="Times New Roman" w:hAnsi="Times New Roman" w:cs="Times New Roman"/>
+          <w:i/>
+          <w:iCs/>
+          <w:sz w:val="36"/>
+          <w:szCs w:val="36"/>
+        </w:rPr>
+      </w:pPr>
+      <w:r>
+        <w:rPr>
+          <w:rFonts w:ascii="Times New Roman" w:hAnsi="Times New Roman" w:cs="Times New Roman"/>
+          <w:i/>
+          <w:iCs/>
+          <w:sz w:val="36"/>
+          <w:szCs w:val="36"/>
+        </w:rPr>
+        <w:t>Weekly Report</w:t>
+      </w:r>
+    </w:p>
+    <w:p>
+      <w:pPr>
+        <w:spacing w:after="0" w:line="480" w:lineRule="auto"/>
+        <w:jc w:val="center"/>
+        <w:rPr>
+          <w:rFonts w:ascii="Times New Roman" w:hAnsi="Times New Roman" w:cs="Times New Roman"/>
+          <w:noProof/>
+        </w:rPr>
+      </w:pPr>
+    </w:p>
+    <w:p>
+      <w:pPr>
+        <w:spacing w:after="0" w:line="480" w:lineRule="auto"/>
+        <w:jc w:val="center"/>
+        <w:rPr>
+          <w:rFonts w:ascii="Times New Roman" w:hAnsi="Times New Roman" w:cs="Times New Roman"/>
+        </w:rPr>
+      </w:pPr>
+      <w:r>
+        <w:rPr>
+          <w:rFonts w:ascii="Times New Roman" w:hAnsi="Times New Roman" w:cs="Times New Roman"/>
+          <w:noProof/>
+        </w:rPr>
+        <w:drawing>
+          <wp:inline distT="0" distB="0" distL="0" distR="0" wp14:anchorId="771637E0" wp14:editId="2A6A96D8">
+            <wp:extent cx="1200150" cy="1005840"/>
+            <wp:effectExtent l="0" t="0" r="0" b="3810"/>
+            <wp:docPr id="929118292" name="Picture 1" descr="A red and black logo&#10;&#10;AI-generated content may be incorrect."/>
+            <wp:cNvGraphicFramePr>
+              <a:graphicFrameLocks xmlns:a="http://schemas.openxmlformats.org/drawingml/2006/main" noChangeAspect="1"/>
+            </wp:cNvGraphicFramePr>
+            <a:graphic xmlns:a="http://schemas.openxmlformats.org/drawingml/2006/main">
+              <a:graphicData uri="http://schemas.openxmlformats.org/drawingml/2006/picture">
+                <pic:pic xmlns:pic="http://schemas.openxmlformats.org/drawingml/2006/picture">
+                  <pic:nvPicPr>
+                    <pic:cNvPr id="929118292" name="Picture 1" descr="A red and black logo&#10;&#10;AI-generated content may be incorrect."/>
+                    <pic:cNvPicPr/>
+                  </pic:nvPicPr>
+                  <pic:blipFill rotWithShape="1">
+                    <a:blip r:embed="rId5" cstate="print">
+                      <a:extLst>
+                        <a:ext uri="{28A0092B-C50C-407E-A947-70E740481C1C}">
+                          <a14:useLocalDpi xmlns:a14="http://schemas.microsoft.com/office/drawing/2010/main" val="0"/>
+                        </a:ext>
+                      </a:extLst>
+                    </a:blip>
+                    <a:srcRect t="8571" b="7619"/>
+                    <a:stretch>
+                      <a:fillRect/>
+                    </a:stretch>
+                  </pic:blipFill>
+                  <pic:spPr bwMode="auto">
+                    <a:xfrm>
+                      <a:off x="0" y="0"/>
+                      <a:ext cx="1200150" cy="1005840"/>
+                    </a:xfrm>
+                    <a:prstGeom prst="rect">
+                      <a:avLst/>
+                    </a:prstGeom>
+                    <a:ln>
+                      <a:noFill/>
+                    </a:ln>
+                    <a:extLst>
+                      <a:ext uri="{53640926-AAD7-44D8-BBD7-CCE9431645EC}">
+                        <a14:shadowObscured xmlns:a14="http://schemas.microsoft.com/office/drawing/2010/main"/>
+                      </a:ext>
+                    </a:extLst>
+                  </pic:spPr>
+                </pic:pic>
+              </a:graphicData>
+            </a:graphic>
+          </wp:inline>
+        </w:drawing>
+      </w:r>
+    </w:p>
+    <w:p>
+      <w:pPr>
+        <w:spacing w:after="0" w:line="480" w:lineRule="auto"/>
+        <w:jc w:val="center"/>
+        <w:rPr>
+          <w:rFonts w:ascii="Times New Roman" w:hAnsi="Times New Roman" w:cs="Times New Roman"/>
+        </w:rPr>
+      </w:pPr>
+    </w:p>
+    <w:p>
+      <w:pPr>
+        <w:spacing w:after="0" w:line="480" w:lineRule="auto"/>
+        <w:jc w:val="center"/>
+        <w:rPr>
+          <w:rFonts w:ascii="Times New Roman" w:hAnsi="Times New Roman" w:cs="Times New Roman"/>
+        </w:rPr>
+      </w:pPr>
+      <w:r>
+        <w:rPr>
+          <w:rFonts w:ascii="Times New Roman" w:hAnsi="Times New Roman" w:cs="Times New Roman"/>
+        </w:rPr>
+        <w:t>Week 2</w:t>
+      </w:r>
+    </w:p>
+    <w:p>
+      <w:pPr>
+        <w:spacing w:after="0" w:line="480" w:lineRule="auto"/>
+        <w:jc w:val="center"/>
+        <w:rPr>
+          <w:rFonts w:ascii="Times New Roman" w:hAnsi="Times New Roman" w:cs="Times New Roman"/>
+        </w:rPr>
+      </w:pPr>
+      <w:r>
+        <w:rPr>
+          <w:rFonts w:ascii="Times New Roman" w:hAnsi="Times New Roman" w:cs="Times New Roman"/>
+        </w:rPr>
+        <w:t>Team Members:</w:t>
+      </w:r>
+    </w:p>
+    <w:p>
+      <w:pPr>
+        <w:spacing w:after="0" w:line="480" w:lineRule="auto"/>
+        <w:jc w:val="center"/>
+        <w:rPr>
+          <w:rFonts w:ascii="Times New Roman" w:hAnsi="Times New Roman" w:cs="Times New Roman"/>
+        </w:rPr>
+      </w:pPr>
+      <w:r>
+        <w:rPr>
+          <w:rFonts w:ascii="Times New Roman" w:hAnsi="Times New Roman" w:cs="Times New Roman"/>
+        </w:rPr>
+        <w:t>Margo Bonal</w:t>
+      </w:r>
+    </w:p>
+    <w:p>
+      <w:pPr>
+        <w:spacing w:after="0" w:line="480" w:lineRule="auto"/>
+        <w:jc w:val="center"/>
+        <w:rPr>
+          <w:rFonts w:ascii="Times New Roman" w:hAnsi="Times New Roman" w:cs="Times New Roman"/>
+        </w:rPr>
+      </w:pPr>
+      <w:r>
+        <w:rPr>
+          <w:rFonts w:ascii="Times New Roman" w:hAnsi="Times New Roman" w:cs="Times New Roman"/>
+        </w:rPr>
+        <w:t>John Gerega</w:t>
+      </w:r>
+    </w:p>
+    <w:p>
+      <w:pPr>
+        <w:spacing w:after="0" w:line="480" w:lineRule="auto"/>
+        <w:jc w:val="center"/>
+        <w:rPr>
+          <w:rFonts w:ascii="Times New Roman" w:hAnsi="Times New Roman" w:cs="Times New Roman"/>
+        </w:rPr>
+      </w:pPr>
+      <w:r>
+        <w:rPr>
+          <w:rFonts w:ascii="Times New Roman" w:hAnsi="Times New Roman" w:cs="Times New Roman"/>
+        </w:rPr>
+        <w:t>Luke Ruffing</w:t>
+      </w:r>
+    </w:p>
+    <w:p>
+      <w:pPr>
+        <w:spacing w:after="0" w:line="480" w:lineRule="auto"/>
+        <w:jc w:val="center"/>
+        <w:rPr>
+          <w:rFonts w:ascii="Times New Roman" w:hAnsi="Times New Roman" w:cs="Times New Roman"/>
+        </w:rPr>
+      </w:pPr>
+    </w:p>
+    <w:p>
+      <w:pPr>
+        <w:spacing w:after="0" w:line="480" w:lineRule="auto"/>
+        <w:jc w:val="center"/>
+        <w:rPr>
+          <w:rFonts w:ascii="Times New Roman" w:hAnsi="Times New Roman" w:cs="Times New Roman"/>
+        </w:rPr>
+      </w:pPr>
+      <w:r>
+        <w:rPr>
+          <w:rFonts w:ascii="Times New Roman" w:hAnsi="Times New Roman" w:cs="Times New Roman"/>
+        </w:rPr>
+        <w:t>Professor:</w:t>
+      </w:r>
+    </w:p>
+    <w:p>
+      <w:pPr>
+        <w:spacing w:after="0" w:line="480" w:lineRule="auto"/>
+        <w:jc w:val="center"/>
+        <w:rPr>
+          <w:rFonts w:ascii="Times New Roman" w:hAnsi="Times New Roman" w:cs="Times New Roman"/>
+        </w:rPr>
+      </w:pPr>
+      <w:r>
+        <w:rPr>
+          <w:rFonts w:ascii="Times New Roman" w:hAnsi="Times New Roman" w:cs="Times New Roman"/>
+        </w:rPr>
+        <w:t>Dr. Weifeng Chen</w:t>
+      </w:r>
+    </w:p>
+    <w:p>
+      <w:pPr>
+        <w:spacing w:after="0" w:line="480" w:lineRule="auto"/>
+        <w:jc w:val="center"/>
+        <w:rPr>
+          <w:rFonts w:ascii="Times New Roman" w:hAnsi="Times New Roman" w:cs="Times New Roman"/>
+        </w:rPr>
+      </w:pPr>
+    </w:p>
+    <w:p>
+      <w:pPr>
+        <w:spacing w:after="0" w:line="480" w:lineRule="auto"/>
+        <w:jc w:val="center"/>
+        <w:rPr>
+          <w:rFonts w:ascii="Times New Roman" w:hAnsi="Times New Roman" w:cs="Times New Roman"/>
+        </w:rPr>
+      </w:pPr>
+      <w:r>
+        <w:rPr>
+          <w:rFonts w:ascii="Times New Roman" w:hAnsi="Times New Roman" w:cs="Times New Roman"/>
+        </w:rPr>
+        <w:t xml:space="preserve">Course: </w:t>
+      </w:r>
       <w:r>
         <w:rPr>
           <w:rFonts w:ascii="Times New Roman" w:hAnsi="Times New Roman" w:cs="Times New Roman"/>
         </w:rPr>
         <w:t>CMSC-4920-Senior Project II</w:t>
       </w:r>
-      <w:r>
-        <w:rPr>
-          <w:rFonts w:ascii="Times New Roman" w:hAnsi="Times New Roman" w:cs="Times New Roman"/>
-        </w:rPr>
-        <w:t xml:space="preserve"> </w:t>
-      </w:r>
-      <w:r>
-        <w:rPr>
-          <w:rFonts w:ascii="Times New Roman" w:hAnsi="Times New Roman" w:cs="Times New Roman"/>
-        </w:rPr>
-        <w:t>- Weekly Report</w:t>
-      </w:r>
-    </w:p>
-    <w:p>
-      <w:pPr>
-        <w:spacing w:line="480" w:lineRule="auto"/>
+    </w:p>
+    <w:p>
+      <w:pPr>
+        <w:spacing w:after="0" w:line="480" w:lineRule="auto"/>
         <w:jc w:val="center"/>
         <w:rPr>
           <w:rFonts w:ascii="Times New Roman" w:hAnsi="Times New Roman" w:cs="Times New Roman"/>
@@ -41,7 +300,7 @@
         <w:rPr>
           <w:rFonts w:ascii="Times New Roman" w:hAnsi="Times New Roman" w:cs="Times New Roman"/>
         </w:rPr>
-        <w:t>Week 2</w:t>
+        <w:t>School: Pennsylvania Western University</w:t>
       </w:r>
     </w:p>
     <w:p>
@@ -57,6 +316,7 @@
           <w:b/>
           <w:bCs/>
         </w:rPr>
+        <w:lastRenderedPageBreak/>
         <w:t>Project:</w:t>
       </w:r>
       <w:r>
@@ -345,79 +605,73 @@
         <w:rPr>
           <w:rFonts w:ascii="Times New Roman" w:hAnsi="Times New Roman" w:cs="Times New Roman"/>
         </w:rPr>
-        <w:t xml:space="preserve"> Our team researched </w:t>
+        <w:t xml:space="preserve"> Our team researched encryption methods to formulate best solution that combined speed and safety. Argon</w:t>
+      </w:r>
+      <w:r>
+        <w:rPr>
+          <w:rFonts w:ascii="Times New Roman" w:hAnsi="Times New Roman" w:cs="Times New Roman"/>
+        </w:rPr>
+        <w:t>2 Password Hasher paired with SH</w:t>
+      </w:r>
+      <w:r>
+        <w:rPr>
+          <w:rFonts w:ascii="Times New Roman" w:hAnsi="Times New Roman" w:cs="Times New Roman"/>
+        </w:rPr>
+        <w:t xml:space="preserve">A-256 hashing was combined to make a </w:t>
+      </w:r>
+      <w:r>
+        <w:rPr>
+          <w:rFonts w:ascii="Times New Roman" w:hAnsi="Times New Roman" w:cs="Times New Roman"/>
+        </w:rPr>
+        <w:t>two-step</w:t>
+      </w:r>
+      <w:r>
+        <w:rPr>
+          <w:rFonts w:ascii="Times New Roman" w:hAnsi="Times New Roman" w:cs="Times New Roman"/>
+        </w:rPr>
+        <w:t xml:space="preserve"> hashing algorithm</w:t>
+      </w:r>
+      <w:r>
+        <w:rPr>
+          <w:rFonts w:ascii="Times New Roman" w:hAnsi="Times New Roman" w:cs="Times New Roman"/>
+        </w:rPr>
+        <w:t xml:space="preserve"> of one fast and one slow hash</w:t>
+      </w:r>
+      <w:r>
+        <w:rPr>
+          <w:rFonts w:ascii="Times New Roman" w:hAnsi="Times New Roman" w:cs="Times New Roman"/>
+        </w:rPr>
+        <w:t>.</w:t>
+      </w:r>
+      <w:r>
+        <w:rPr>
+          <w:rFonts w:ascii="Times New Roman" w:hAnsi="Times New Roman" w:cs="Times New Roman"/>
+        </w:rPr>
+        <w:t xml:space="preserve"> By pre-hashing the </w:t>
+      </w:r>
+      <w:r>
+        <w:rPr>
+          <w:rFonts w:ascii="Times New Roman" w:hAnsi="Times New Roman" w:cs="Times New Roman"/>
+        </w:rPr>
+        <w:t>user’s</w:t>
+      </w:r>
+      <w:r>
+        <w:rPr>
+          <w:rFonts w:ascii="Times New Roman" w:hAnsi="Times New Roman" w:cs="Times New Roman"/>
+        </w:rPr>
+        <w:t xml:space="preserve"> password on the client side with </w:t>
+      </w:r>
+      <w:r>
+        <w:rPr>
+          <w:rFonts w:ascii="Times New Roman" w:hAnsi="Times New Roman" w:cs="Times New Roman"/>
+        </w:rPr>
+        <w:t xml:space="preserve">the fast </w:t>
       </w:r>
       <w:r>
         <w:rPr>
           <w:rFonts w:ascii="Times New Roman" w:hAnsi="Times New Roman" w:cs="Times New Roman"/>
         </w:rPr>
         <w:lastRenderedPageBreak/>
-        <w:t>encryption methods to formulate best solution that combined speed and safety. Argon</w:t>
-      </w:r>
-      <w:r>
-        <w:rPr>
-          <w:rFonts w:ascii="Times New Roman" w:hAnsi="Times New Roman" w:cs="Times New Roman"/>
-        </w:rPr>
-        <w:t>2 Password Hasher paired with SH</w:t>
-      </w:r>
-      <w:r>
-        <w:rPr>
-          <w:rFonts w:ascii="Times New Roman" w:hAnsi="Times New Roman" w:cs="Times New Roman"/>
-        </w:rPr>
-        <w:t xml:space="preserve">A-256 hashing was combined to make a </w:t>
-      </w:r>
-      <w:r>
-        <w:rPr>
-          <w:rFonts w:ascii="Times New Roman" w:hAnsi="Times New Roman" w:cs="Times New Roman"/>
-        </w:rPr>
-        <w:t>two-step</w:t>
-      </w:r>
-      <w:r>
-        <w:rPr>
-          <w:rFonts w:ascii="Times New Roman" w:hAnsi="Times New Roman" w:cs="Times New Roman"/>
-        </w:rPr>
-        <w:t xml:space="preserve"> hashing algorithm</w:t>
-      </w:r>
-      <w:r>
-        <w:rPr>
-          <w:rFonts w:ascii="Times New Roman" w:hAnsi="Times New Roman" w:cs="Times New Roman"/>
-        </w:rPr>
-        <w:t xml:space="preserve"> of one fast and one slow hash</w:t>
-      </w:r>
-      <w:r>
-        <w:rPr>
-          <w:rFonts w:ascii="Times New Roman" w:hAnsi="Times New Roman" w:cs="Times New Roman"/>
-        </w:rPr>
-        <w:t>.</w:t>
-      </w:r>
-      <w:r>
-        <w:rPr>
-          <w:rFonts w:ascii="Times New Roman" w:hAnsi="Times New Roman" w:cs="Times New Roman"/>
-        </w:rPr>
-        <w:t xml:space="preserve"> By pre-hashing the </w:t>
-      </w:r>
-      <w:r>
-        <w:rPr>
-          <w:rFonts w:ascii="Times New Roman" w:hAnsi="Times New Roman" w:cs="Times New Roman"/>
-        </w:rPr>
-        <w:t>user’s</w:t>
-      </w:r>
-      <w:r>
-        <w:rPr>
-          <w:rFonts w:ascii="Times New Roman" w:hAnsi="Times New Roman" w:cs="Times New Roman"/>
-        </w:rPr>
-        <w:t xml:space="preserve"> password on the client side with </w:t>
-      </w:r>
-      <w:r>
-        <w:rPr>
-          <w:rFonts w:ascii="Times New Roman" w:hAnsi="Times New Roman" w:cs="Times New Roman"/>
-        </w:rPr>
-        <w:t xml:space="preserve">the fast </w:t>
-      </w:r>
-      <w:r>
-        <w:rPr>
-          <w:rFonts w:ascii="Times New Roman" w:hAnsi="Times New Roman" w:cs="Times New Roman"/>
-        </w:rPr>
         <w:t xml:space="preserve">SHA-256, </w:t>
       </w:r>
       <w:r>
@@ -563,14 +817,6 @@
         <w:spacing w:line="480" w:lineRule="auto"/>
         <w:rPr>
           <w:rFonts w:ascii="Times New Roman" w:hAnsi="Times New Roman" w:cs="Times New Roman"/>
-        </w:rPr>
-      </w:pPr>
-    </w:p>
-    <w:p>
-      <w:pPr>
-        <w:spacing w:line="480" w:lineRule="auto"/>
-        <w:rPr>
-          <w:rFonts w:ascii="Times New Roman" w:hAnsi="Times New Roman" w:cs="Times New Roman"/>
           <w:b/>
           <w:bCs/>
         </w:rPr>
@@ -581,49 +827,53 @@
           <w:b/>
           <w:bCs/>
         </w:rPr>
+        <w:t>Solutions:</w:t>
+      </w:r>
+    </w:p>
+    <w:p>
+      <w:pPr>
+        <w:spacing w:line="480" w:lineRule="auto"/>
+        <w:ind w:firstLine="720"/>
+        <w:rPr>
+          <w:rFonts w:ascii="Times New Roman" w:hAnsi="Times New Roman" w:cs="Times New Roman"/>
+        </w:rPr>
+      </w:pPr>
+      <w:r>
+        <w:rPr>
+          <w:rFonts w:ascii="Times New Roman" w:hAnsi="Times New Roman" w:cs="Times New Roman"/>
+        </w:rPr>
+        <w:t xml:space="preserve">The </w:t>
+      </w:r>
+      <w:r>
+        <w:rPr>
+          <w:rFonts w:ascii="Times New Roman" w:hAnsi="Times New Roman" w:cs="Times New Roman"/>
+        </w:rPr>
+        <w:t xml:space="preserve">final solution was acquired by finding </w:t>
+      </w:r>
+      <w:r>
+        <w:rPr>
+          <w:rFonts w:ascii="Times New Roman" w:hAnsi="Times New Roman" w:cs="Times New Roman"/>
+        </w:rPr>
+        <w:t>a</w:t>
+      </w:r>
+      <w:r>
+        <w:rPr>
+          <w:rFonts w:ascii="Times New Roman" w:hAnsi="Times New Roman" w:cs="Times New Roman"/>
+        </w:rPr>
+        <w:t xml:space="preserve"> compatible MSSQL database driver installation that was compatible on both ARM</w:t>
+      </w:r>
+      <w:r>
+        <w:rPr>
+          <w:rFonts w:ascii="Times New Roman" w:hAnsi="Times New Roman" w:cs="Times New Roman"/>
+        </w:rPr>
+        <w:t xml:space="preserve">64 and X 86 Intel. This version is the MSSQL – </w:t>
+      </w:r>
+      <w:r>
+        <w:rPr>
+          <w:rFonts w:ascii="Times New Roman" w:hAnsi="Times New Roman" w:cs="Times New Roman"/>
+        </w:rPr>
         <w:lastRenderedPageBreak/>
-        <w:t>Solutions:</w:t>
-      </w:r>
-    </w:p>
-    <w:p>
-      <w:pPr>
-        <w:spacing w:line="480" w:lineRule="auto"/>
-        <w:ind w:firstLine="720"/>
-        <w:rPr>
-          <w:rFonts w:ascii="Times New Roman" w:hAnsi="Times New Roman" w:cs="Times New Roman"/>
-        </w:rPr>
-      </w:pPr>
-      <w:r>
-        <w:rPr>
-          <w:rFonts w:ascii="Times New Roman" w:hAnsi="Times New Roman" w:cs="Times New Roman"/>
-        </w:rPr>
-        <w:t xml:space="preserve">The </w:t>
-      </w:r>
-      <w:r>
-        <w:rPr>
-          <w:rFonts w:ascii="Times New Roman" w:hAnsi="Times New Roman" w:cs="Times New Roman"/>
-        </w:rPr>
-        <w:t xml:space="preserve">final solution was acquired by finding </w:t>
-      </w:r>
-      <w:proofErr w:type="gramStart"/>
-      <w:r>
-        <w:rPr>
-          <w:rFonts w:ascii="Times New Roman" w:hAnsi="Times New Roman" w:cs="Times New Roman"/>
-        </w:rPr>
-        <w:t>an</w:t>
-      </w:r>
-      <w:proofErr w:type="gramEnd"/>
-      <w:r>
-        <w:rPr>
-          <w:rFonts w:ascii="Times New Roman" w:hAnsi="Times New Roman" w:cs="Times New Roman"/>
-        </w:rPr>
-        <w:t xml:space="preserve"> compatible MSSQL database driver installation that was compatible on both ARM</w:t>
-      </w:r>
-      <w:r>
-        <w:rPr>
-          <w:rFonts w:ascii="Times New Roman" w:hAnsi="Times New Roman" w:cs="Times New Roman"/>
-        </w:rPr>
-        <w:t xml:space="preserve">64 and X 86 Intel. This version is the MSSQL – Azure Edge, or version 18. There is a slight trade off in build performance, </w:t>
+        <w:t xml:space="preserve">Azure Edge, or version 18. There is a slight trade off in build performance, </w:t>
       </w:r>
       <w:r>
         <w:rPr>
@@ -631,15 +881,6 @@
         </w:rPr>
         <w:t>however, it is the only version compatible for all team members devices.</w:t>
       </w:r>
-    </w:p>
-    <w:p>
-      <w:pPr>
-        <w:spacing w:line="480" w:lineRule="auto"/>
-        <w:ind w:firstLine="720"/>
-        <w:rPr>
-          <w:rFonts w:ascii="Times New Roman" w:hAnsi="Times New Roman" w:cs="Times New Roman"/>
-        </w:rPr>
-      </w:pPr>
     </w:p>
     <w:p>
       <w:pPr>
@@ -656,25 +897,127 @@
           <w:b/>
           <w:bCs/>
         </w:rPr>
-        <w:t>Team Progress Vs. Gant Chart:</w:t>
-      </w:r>
-    </w:p>
-    <w:p>
-      <w:pPr>
-        <w:spacing w:line="480" w:lineRule="auto"/>
+        <w:t>Team Progress Vs. Gan</w:t>
+      </w:r>
+      <w:r>
         <w:rPr>
           <w:rFonts w:ascii="Times New Roman" w:hAnsi="Times New Roman" w:cs="Times New Roman"/>
           <w:b/>
           <w:bCs/>
         </w:rPr>
-      </w:pPr>
+        <w:t>t</w:t>
+      </w:r>
       <w:r>
         <w:rPr>
           <w:rFonts w:ascii="Times New Roman" w:hAnsi="Times New Roman" w:cs="Times New Roman"/>
           <w:b/>
           <w:bCs/>
         </w:rPr>
-        <w:t>This Week Plan:</w:t>
+        <w:t>t Chart:</w:t>
+      </w:r>
+    </w:p>
+    <w:p>
+      <w:pPr>
+        <w:spacing w:line="480" w:lineRule="auto"/>
+        <w:ind w:firstLine="720"/>
+        <w:rPr>
+          <w:rFonts w:ascii="Times New Roman" w:hAnsi="Times New Roman" w:cs="Times New Roman"/>
+        </w:rPr>
+      </w:pPr>
+      <w:r>
+        <w:rPr>
+          <w:rFonts w:ascii="Times New Roman" w:hAnsi="Times New Roman" w:cs="Times New Roman"/>
+        </w:rPr>
+        <w:t xml:space="preserve">According to our </w:t>
+      </w:r>
+      <w:r>
+        <w:rPr>
+          <w:rFonts w:ascii="Times New Roman" w:hAnsi="Times New Roman" w:cs="Times New Roman"/>
+        </w:rPr>
+        <w:t>G</w:t>
+      </w:r>
+      <w:r>
+        <w:rPr>
+          <w:rFonts w:ascii="Times New Roman" w:hAnsi="Times New Roman" w:cs="Times New Roman"/>
+        </w:rPr>
+        <w:t xml:space="preserve">roup 2 </w:t>
+      </w:r>
+      <w:r>
+        <w:rPr>
+          <w:rFonts w:ascii="Times New Roman" w:hAnsi="Times New Roman" w:cs="Times New Roman"/>
+        </w:rPr>
+        <w:t xml:space="preserve">Gantt chart, our team is </w:t>
+      </w:r>
+      <w:r>
+        <w:rPr>
+          <w:rFonts w:ascii="Times New Roman" w:hAnsi="Times New Roman" w:cs="Times New Roman"/>
+        </w:rPr>
+        <w:t xml:space="preserve">ahead of schedule, due to winter break </w:t>
+      </w:r>
+      <w:proofErr w:type="gramStart"/>
+      <w:r>
+        <w:rPr>
+          <w:rFonts w:ascii="Times New Roman" w:hAnsi="Times New Roman" w:cs="Times New Roman"/>
+        </w:rPr>
+        <w:t>project advancement</w:t>
+      </w:r>
+      <w:proofErr w:type="gramEnd"/>
+      <w:r>
+        <w:rPr>
+          <w:rFonts w:ascii="Times New Roman" w:hAnsi="Times New Roman" w:cs="Times New Roman"/>
+        </w:rPr>
+        <w:t xml:space="preserve">. However, </w:t>
+      </w:r>
+      <w:r>
+        <w:rPr>
+          <w:rFonts w:ascii="Times New Roman" w:hAnsi="Times New Roman" w:cs="Times New Roman"/>
+        </w:rPr>
+        <w:t xml:space="preserve">with </w:t>
+      </w:r>
+      <w:proofErr w:type="gramStart"/>
+      <w:r>
+        <w:rPr>
+          <w:rFonts w:ascii="Times New Roman" w:hAnsi="Times New Roman" w:cs="Times New Roman"/>
+        </w:rPr>
+        <w:t>database</w:t>
+      </w:r>
+      <w:proofErr w:type="gramEnd"/>
+      <w:r>
+        <w:rPr>
+          <w:rFonts w:ascii="Times New Roman" w:hAnsi="Times New Roman" w:cs="Times New Roman"/>
+        </w:rPr>
+        <w:t xml:space="preserve"> </w:t>
+      </w:r>
+      <w:r>
+        <w:rPr>
+          <w:rFonts w:ascii="Times New Roman" w:hAnsi="Times New Roman" w:cs="Times New Roman"/>
+        </w:rPr>
+        <w:t xml:space="preserve">and API complexity, scheduling </w:t>
+      </w:r>
+      <w:r>
+        <w:rPr>
+          <w:rFonts w:ascii="Times New Roman" w:hAnsi="Times New Roman" w:cs="Times New Roman"/>
+        </w:rPr>
+        <w:t>must continue at the same pace to avoid falling behind schedule.</w:t>
+      </w:r>
+    </w:p>
+    <w:p>
+      <w:pPr>
+        <w:spacing w:line="480" w:lineRule="auto"/>
+        <w:ind w:firstLine="720"/>
+        <w:rPr>
+          <w:rFonts w:ascii="Times New Roman" w:hAnsi="Times New Roman" w:cs="Times New Roman"/>
+          <w:i/>
+          <w:iCs/>
+        </w:rPr>
+      </w:pPr>
+      <w:r>
+        <w:rPr>
+          <w:rFonts w:ascii="Times New Roman" w:hAnsi="Times New Roman" w:cs="Times New Roman"/>
+          <w:i/>
+          <w:iCs/>
+        </w:rPr>
+        <w:t>Place chart here</w:t>
       </w:r>
     </w:p>
     <w:p>
@@ -692,17 +1035,893 @@
           <w:b/>
           <w:bCs/>
         </w:rPr>
+        <w:t>This Week Plan:</w:t>
+      </w:r>
+    </w:p>
+    <w:p>
+      <w:pPr>
+        <w:spacing w:line="480" w:lineRule="auto"/>
+        <w:rPr>
+          <w:rFonts w:ascii="Times New Roman" w:hAnsi="Times New Roman" w:cs="Times New Roman"/>
+        </w:rPr>
+      </w:pPr>
+      <w:r>
+        <w:rPr>
+          <w:rFonts w:ascii="Times New Roman" w:hAnsi="Times New Roman" w:cs="Times New Roman"/>
+          <w:b/>
+          <w:bCs/>
+        </w:rPr>
+        <w:tab/>
+      </w:r>
+      <w:r>
+        <w:rPr>
+          <w:rFonts w:ascii="Times New Roman" w:hAnsi="Times New Roman" w:cs="Times New Roman"/>
+        </w:rPr>
+        <w:t xml:space="preserve">This </w:t>
+      </w:r>
+      <w:r>
+        <w:rPr>
+          <w:rFonts w:ascii="Times New Roman" w:hAnsi="Times New Roman" w:cs="Times New Roman"/>
+        </w:rPr>
+        <w:t>week’s</w:t>
+      </w:r>
+      <w:r>
+        <w:rPr>
+          <w:rFonts w:ascii="Times New Roman" w:hAnsi="Times New Roman" w:cs="Times New Roman"/>
+        </w:rPr>
+        <w:t xml:space="preserve"> team plan is to </w:t>
+      </w:r>
+      <w:r>
+        <w:rPr>
+          <w:rFonts w:ascii="Times New Roman" w:hAnsi="Times New Roman" w:cs="Times New Roman"/>
+        </w:rPr>
+        <w:t>finalize platform color scheme</w:t>
+      </w:r>
+      <w:r>
+        <w:rPr>
+          <w:rFonts w:ascii="Times New Roman" w:hAnsi="Times New Roman" w:cs="Times New Roman"/>
+        </w:rPr>
+        <w:t xml:space="preserve">s and finish the first concept of the dashboard. This will then allow for </w:t>
+      </w:r>
+      <w:r>
+        <w:rPr>
+          <w:rFonts w:ascii="Times New Roman" w:hAnsi="Times New Roman" w:cs="Times New Roman"/>
+        </w:rPr>
+        <w:t xml:space="preserve">the planning and creation of all </w:t>
+      </w:r>
+      <w:proofErr w:type="gramStart"/>
+      <w:r>
+        <w:rPr>
+          <w:rFonts w:ascii="Times New Roman" w:hAnsi="Times New Roman" w:cs="Times New Roman"/>
+        </w:rPr>
+        <w:t>needed</w:t>
+      </w:r>
+      <w:r>
+        <w:rPr>
+          <w:rFonts w:ascii="Times New Roman" w:hAnsi="Times New Roman" w:cs="Times New Roman"/>
+        </w:rPr>
+        <w:t xml:space="preserve"> dashboard</w:t>
+      </w:r>
+      <w:r>
+        <w:rPr>
+          <w:rFonts w:ascii="Times New Roman" w:hAnsi="Times New Roman" w:cs="Times New Roman"/>
+        </w:rPr>
+        <w:t xml:space="preserve"> database tables</w:t>
+      </w:r>
+      <w:proofErr w:type="gramEnd"/>
+      <w:r>
+        <w:rPr>
+          <w:rFonts w:ascii="Times New Roman" w:hAnsi="Times New Roman" w:cs="Times New Roman"/>
+        </w:rPr>
+        <w:t xml:space="preserve">. </w:t>
+      </w:r>
+      <w:r>
+        <w:rPr>
+          <w:rFonts w:ascii="Times New Roman" w:hAnsi="Times New Roman" w:cs="Times New Roman"/>
+        </w:rPr>
+        <w:t xml:space="preserve">We would like to additionally begin the creation of Activity records. </w:t>
+      </w:r>
+      <w:r>
+        <w:rPr>
+          <w:rFonts w:ascii="Times New Roman" w:hAnsi="Times New Roman" w:cs="Times New Roman"/>
+        </w:rPr>
+        <w:t xml:space="preserve">This includes </w:t>
+      </w:r>
+      <w:proofErr w:type="gramStart"/>
+      <w:r>
+        <w:rPr>
+          <w:rFonts w:ascii="Times New Roman" w:hAnsi="Times New Roman" w:cs="Times New Roman"/>
+        </w:rPr>
+        <w:t>the user</w:t>
+      </w:r>
+      <w:proofErr w:type="gramEnd"/>
+      <w:r>
+        <w:rPr>
+          <w:rFonts w:ascii="Times New Roman" w:hAnsi="Times New Roman" w:cs="Times New Roman"/>
+        </w:rPr>
+        <w:t xml:space="preserve"> interfacing, data transfer, and database schema storage. The final goal of this week is to fix login unique </w:t>
+      </w:r>
+      <w:r>
+        <w:rPr>
+          <w:rFonts w:ascii="Times New Roman" w:hAnsi="Times New Roman" w:cs="Times New Roman"/>
+        </w:rPr>
+        <w:t>username bugs.</w:t>
+      </w:r>
+    </w:p>
+    <w:p>
+      <w:pPr>
+        <w:spacing w:line="480" w:lineRule="auto"/>
+        <w:rPr>
+          <w:rFonts w:ascii="Times New Roman" w:hAnsi="Times New Roman" w:cs="Times New Roman"/>
+          <w:b/>
+          <w:bCs/>
+        </w:rPr>
+      </w:pPr>
+    </w:p>
+    <w:p>
+      <w:pPr>
+        <w:spacing w:line="480" w:lineRule="auto"/>
+        <w:rPr>
+          <w:rFonts w:ascii="Times New Roman" w:hAnsi="Times New Roman" w:cs="Times New Roman"/>
+          <w:b/>
+          <w:bCs/>
+        </w:rPr>
+      </w:pPr>
+    </w:p>
+    <w:p>
+      <w:pPr>
+        <w:spacing w:line="480" w:lineRule="auto"/>
+        <w:rPr>
+          <w:rFonts w:ascii="Times New Roman" w:hAnsi="Times New Roman" w:cs="Times New Roman"/>
+          <w:b/>
+          <w:bCs/>
+        </w:rPr>
+      </w:pPr>
+    </w:p>
+    <w:p>
+      <w:pPr>
+        <w:spacing w:line="480" w:lineRule="auto"/>
+        <w:rPr>
+          <w:rFonts w:ascii="Times New Roman" w:hAnsi="Times New Roman" w:cs="Times New Roman"/>
+          <w:b/>
+          <w:bCs/>
+        </w:rPr>
+      </w:pPr>
+    </w:p>
+    <w:p>
+      <w:pPr>
+        <w:spacing w:line="480" w:lineRule="auto"/>
+        <w:rPr>
+          <w:rFonts w:ascii="Times New Roman" w:hAnsi="Times New Roman" w:cs="Times New Roman"/>
+          <w:b/>
+          <w:bCs/>
+        </w:rPr>
+      </w:pPr>
+    </w:p>
+    <w:p>
+      <w:pPr>
+        <w:spacing w:line="480" w:lineRule="auto"/>
+        <w:rPr>
+          <w:rFonts w:ascii="Times New Roman" w:hAnsi="Times New Roman" w:cs="Times New Roman"/>
+          <w:b/>
+          <w:bCs/>
+        </w:rPr>
+      </w:pPr>
+    </w:p>
+    <w:p>
+      <w:pPr>
+        <w:spacing w:line="480" w:lineRule="auto"/>
+        <w:rPr>
+          <w:rFonts w:ascii="Times New Roman" w:hAnsi="Times New Roman" w:cs="Times New Roman"/>
+          <w:b/>
+          <w:bCs/>
+        </w:rPr>
+      </w:pPr>
+    </w:p>
+    <w:p>
+      <w:pPr>
+        <w:spacing w:line="480" w:lineRule="auto"/>
+        <w:rPr>
+          <w:rFonts w:ascii="Times New Roman" w:hAnsi="Times New Roman" w:cs="Times New Roman"/>
+          <w:b/>
+          <w:bCs/>
+        </w:rPr>
+      </w:pPr>
+      <w:r>
+        <w:rPr>
+          <w:rFonts w:ascii="Times New Roman" w:hAnsi="Times New Roman" w:cs="Times New Roman"/>
+          <w:b/>
+          <w:bCs/>
+        </w:rPr>
+        <w:lastRenderedPageBreak/>
         <w:t>Member Contribution:</w:t>
       </w:r>
+    </w:p>
+    <w:p>
+      <w:pPr>
+        <w:spacing w:line="480" w:lineRule="auto"/>
+        <w:rPr>
+          <w:rFonts w:ascii="Times New Roman" w:hAnsi="Times New Roman" w:cs="Times New Roman"/>
+        </w:rPr>
+      </w:pPr>
+      <w:r>
+        <w:rPr>
+          <w:rFonts w:ascii="Times New Roman" w:hAnsi="Times New Roman" w:cs="Times New Roman"/>
+        </w:rPr>
+        <w:t>Margo Bonal:</w:t>
+      </w:r>
+    </w:p>
+    <w:p>
+      <w:pPr>
+        <w:pStyle w:val="ListParagraph"/>
+        <w:numPr>
+          <w:ilvl w:val="0"/>
+          <w:numId w:val="1"/>
+        </w:numPr>
+        <w:spacing w:line="480" w:lineRule="auto"/>
+        <w:rPr>
+          <w:rFonts w:ascii="Times New Roman" w:hAnsi="Times New Roman" w:cs="Times New Roman"/>
+        </w:rPr>
+      </w:pPr>
+      <w:r>
+        <w:rPr>
+          <w:rFonts w:ascii="Times New Roman" w:hAnsi="Times New Roman" w:cs="Times New Roman"/>
+        </w:rPr>
+        <w:t>Docker Initialization</w:t>
+      </w:r>
+    </w:p>
+    <w:p>
+      <w:pPr>
+        <w:pStyle w:val="ListParagraph"/>
+        <w:numPr>
+          <w:ilvl w:val="0"/>
+          <w:numId w:val="1"/>
+        </w:numPr>
+        <w:spacing w:line="480" w:lineRule="auto"/>
+        <w:rPr>
+          <w:rFonts w:ascii="Times New Roman" w:hAnsi="Times New Roman" w:cs="Times New Roman"/>
+        </w:rPr>
+      </w:pPr>
+      <w:r>
+        <w:rPr>
+          <w:rFonts w:ascii="Times New Roman" w:hAnsi="Times New Roman" w:cs="Times New Roman"/>
+        </w:rPr>
+        <w:t>MSSQL set up</w:t>
+      </w:r>
+    </w:p>
+    <w:p>
+      <w:pPr>
+        <w:pStyle w:val="ListParagraph"/>
+        <w:numPr>
+          <w:ilvl w:val="0"/>
+          <w:numId w:val="1"/>
+        </w:numPr>
+        <w:spacing w:line="480" w:lineRule="auto"/>
+        <w:rPr>
+          <w:rFonts w:ascii="Times New Roman" w:hAnsi="Times New Roman" w:cs="Times New Roman"/>
+        </w:rPr>
+      </w:pPr>
+      <w:r>
+        <w:rPr>
+          <w:rFonts w:ascii="Times New Roman" w:hAnsi="Times New Roman" w:cs="Times New Roman"/>
+        </w:rPr>
+        <w:t>Welcome Page</w:t>
+      </w:r>
+    </w:p>
+    <w:p>
+      <w:pPr>
+        <w:pStyle w:val="ListParagraph"/>
+        <w:numPr>
+          <w:ilvl w:val="0"/>
+          <w:numId w:val="1"/>
+        </w:numPr>
+        <w:spacing w:line="480" w:lineRule="auto"/>
+        <w:rPr>
+          <w:rFonts w:ascii="Times New Roman" w:hAnsi="Times New Roman" w:cs="Times New Roman"/>
+        </w:rPr>
+      </w:pPr>
+      <w:r>
+        <w:rPr>
+          <w:rFonts w:ascii="Times New Roman" w:hAnsi="Times New Roman" w:cs="Times New Roman"/>
+        </w:rPr>
+        <w:t>Login Pages/API/Hashing</w:t>
+      </w:r>
+    </w:p>
+    <w:p>
+      <w:pPr>
+        <w:pStyle w:val="ListParagraph"/>
+        <w:numPr>
+          <w:ilvl w:val="0"/>
+          <w:numId w:val="1"/>
+        </w:numPr>
+        <w:spacing w:line="480" w:lineRule="auto"/>
+        <w:rPr>
+          <w:rFonts w:ascii="Times New Roman" w:hAnsi="Times New Roman" w:cs="Times New Roman"/>
+        </w:rPr>
+      </w:pPr>
+      <w:r>
+        <w:rPr>
+          <w:rFonts w:ascii="Times New Roman" w:hAnsi="Times New Roman" w:cs="Times New Roman"/>
+        </w:rPr>
+        <w:t>User DB creation</w:t>
+      </w:r>
+    </w:p>
+    <w:p>
+      <w:pPr>
+        <w:pStyle w:val="ListParagraph"/>
+        <w:numPr>
+          <w:ilvl w:val="0"/>
+          <w:numId w:val="1"/>
+        </w:numPr>
+        <w:spacing w:line="480" w:lineRule="auto"/>
+        <w:rPr>
+          <w:rFonts w:ascii="Times New Roman" w:hAnsi="Times New Roman" w:cs="Times New Roman"/>
+        </w:rPr>
+      </w:pPr>
+      <w:r>
+        <w:rPr>
+          <w:rFonts w:ascii="Times New Roman" w:hAnsi="Times New Roman" w:cs="Times New Roman"/>
+        </w:rPr>
+        <w:t>Team meetings</w:t>
+      </w:r>
+    </w:p>
+    <w:p>
+      <w:pPr>
+        <w:spacing w:line="480" w:lineRule="auto"/>
+        <w:rPr>
+          <w:rFonts w:ascii="Times New Roman" w:hAnsi="Times New Roman" w:cs="Times New Roman"/>
+        </w:rPr>
+      </w:pPr>
+      <w:r>
+        <w:rPr>
+          <w:rFonts w:ascii="Times New Roman" w:hAnsi="Times New Roman" w:cs="Times New Roman"/>
+        </w:rPr>
+        <w:t>John Gerega:</w:t>
+      </w:r>
+    </w:p>
+    <w:p>
+      <w:pPr>
+        <w:pStyle w:val="ListParagraph"/>
+        <w:numPr>
+          <w:ilvl w:val="0"/>
+          <w:numId w:val="2"/>
+        </w:numPr>
+        <w:spacing w:line="480" w:lineRule="auto"/>
+        <w:rPr>
+          <w:rFonts w:ascii="Times New Roman" w:hAnsi="Times New Roman" w:cs="Times New Roman"/>
+        </w:rPr>
+      </w:pPr>
+      <w:r>
+        <w:rPr>
+          <w:rFonts w:ascii="Times New Roman" w:hAnsi="Times New Roman" w:cs="Times New Roman"/>
+        </w:rPr>
+        <w:t>Dashboard page</w:t>
+      </w:r>
+    </w:p>
+    <w:p>
+      <w:pPr>
+        <w:pStyle w:val="ListParagraph"/>
+        <w:numPr>
+          <w:ilvl w:val="0"/>
+          <w:numId w:val="2"/>
+        </w:numPr>
+        <w:spacing w:line="480" w:lineRule="auto"/>
+        <w:rPr>
+          <w:rFonts w:ascii="Times New Roman" w:hAnsi="Times New Roman" w:cs="Times New Roman"/>
+        </w:rPr>
+      </w:pPr>
+      <w:r>
+        <w:rPr>
+          <w:rFonts w:ascii="Times New Roman" w:hAnsi="Times New Roman" w:cs="Times New Roman"/>
+        </w:rPr>
+        <w:t>Extended base templates for all additional pages</w:t>
+      </w:r>
+    </w:p>
+    <w:p>
+      <w:pPr>
+        <w:pStyle w:val="ListParagraph"/>
+        <w:numPr>
+          <w:ilvl w:val="0"/>
+          <w:numId w:val="2"/>
+        </w:numPr>
+        <w:spacing w:line="480" w:lineRule="auto"/>
+        <w:rPr>
+          <w:rFonts w:ascii="Times New Roman" w:hAnsi="Times New Roman" w:cs="Times New Roman"/>
+        </w:rPr>
+      </w:pPr>
+      <w:r>
+        <w:rPr>
+          <w:rFonts w:ascii="Times New Roman" w:hAnsi="Times New Roman" w:cs="Times New Roman"/>
+        </w:rPr>
+        <w:t>Color scheme</w:t>
+      </w:r>
+    </w:p>
+    <w:p>
+      <w:pPr>
+        <w:pStyle w:val="ListParagraph"/>
+        <w:numPr>
+          <w:ilvl w:val="0"/>
+          <w:numId w:val="2"/>
+        </w:numPr>
+        <w:spacing w:line="480" w:lineRule="auto"/>
+        <w:rPr>
+          <w:rFonts w:ascii="Times New Roman" w:hAnsi="Times New Roman" w:cs="Times New Roman"/>
+        </w:rPr>
+      </w:pPr>
+      <w:r>
+        <w:rPr>
+          <w:rFonts w:ascii="Times New Roman" w:hAnsi="Times New Roman" w:cs="Times New Roman"/>
+        </w:rPr>
+        <w:t>Leaderboard initialization</w:t>
+      </w:r>
+    </w:p>
+    <w:p>
+      <w:pPr>
+        <w:pStyle w:val="ListParagraph"/>
+        <w:numPr>
+          <w:ilvl w:val="0"/>
+          <w:numId w:val="2"/>
+        </w:numPr>
+        <w:spacing w:line="480" w:lineRule="auto"/>
+        <w:rPr>
+          <w:rFonts w:ascii="Times New Roman" w:hAnsi="Times New Roman" w:cs="Times New Roman"/>
+        </w:rPr>
+      </w:pPr>
+      <w:r>
+        <w:rPr>
+          <w:rFonts w:ascii="Times New Roman" w:hAnsi="Times New Roman" w:cs="Times New Roman"/>
+        </w:rPr>
+        <w:t>Team meetings</w:t>
+      </w:r>
+    </w:p>
+    <w:p>
+      <w:pPr>
+        <w:spacing w:line="480" w:lineRule="auto"/>
+        <w:rPr>
+          <w:rFonts w:ascii="Times New Roman" w:hAnsi="Times New Roman" w:cs="Times New Roman"/>
+        </w:rPr>
+      </w:pPr>
+      <w:r>
+        <w:rPr>
+          <w:rFonts w:ascii="Times New Roman" w:hAnsi="Times New Roman" w:cs="Times New Roman"/>
+        </w:rPr>
+        <w:t>Luke Ruffing:</w:t>
+      </w:r>
+    </w:p>
+    <w:p>
+      <w:pPr>
+        <w:pStyle w:val="ListParagraph"/>
+        <w:numPr>
+          <w:ilvl w:val="0"/>
+          <w:numId w:val="3"/>
+        </w:numPr>
+        <w:spacing w:line="480" w:lineRule="auto"/>
+        <w:rPr>
+          <w:rFonts w:ascii="Times New Roman" w:hAnsi="Times New Roman" w:cs="Times New Roman"/>
+        </w:rPr>
+      </w:pPr>
+      <w:r>
+        <w:rPr>
+          <w:rFonts w:ascii="Times New Roman" w:hAnsi="Times New Roman" w:cs="Times New Roman"/>
+        </w:rPr>
+        <w:t>Team meeting</w:t>
+      </w:r>
+    </w:p>
+    <w:p>
+      <w:pPr>
+        <w:pStyle w:val="ListParagraph"/>
+        <w:numPr>
+          <w:ilvl w:val="0"/>
+          <w:numId w:val="3"/>
+        </w:numPr>
+        <w:spacing w:line="480" w:lineRule="auto"/>
+        <w:rPr>
+          <w:rFonts w:ascii="Times New Roman" w:hAnsi="Times New Roman" w:cs="Times New Roman"/>
+        </w:rPr>
+      </w:pPr>
+      <w:r>
+        <w:rPr>
+          <w:rFonts w:ascii="Times New Roman" w:hAnsi="Times New Roman" w:cs="Times New Roman"/>
+        </w:rPr>
+        <w:t>Syntax and system study</w:t>
+      </w:r>
+    </w:p>
+    <w:p>
+      <w:pPr>
+        <w:pStyle w:val="ListParagraph"/>
+        <w:numPr>
+          <w:ilvl w:val="0"/>
+          <w:numId w:val="3"/>
+        </w:numPr>
+        <w:spacing w:line="480" w:lineRule="auto"/>
+        <w:rPr>
+          <w:rFonts w:ascii="Times New Roman" w:hAnsi="Times New Roman" w:cs="Times New Roman"/>
+        </w:rPr>
+      </w:pPr>
+      <w:r>
+        <w:rPr>
+          <w:rFonts w:ascii="Times New Roman" w:hAnsi="Times New Roman" w:cs="Times New Roman"/>
+        </w:rPr>
+        <w:t xml:space="preserve">Learn GitHub branching policies </w:t>
+      </w:r>
+    </w:p>
+    <w:p>
+      <w:pPr>
+        <w:spacing w:line="480" w:lineRule="auto"/>
+        <w:rPr>
+          <w:rFonts w:ascii="Times New Roman" w:hAnsi="Times New Roman" w:cs="Times New Roman"/>
+          <w:b/>
+          <w:bCs/>
+        </w:rPr>
+      </w:pPr>
     </w:p>
     <w:sectPr>
       <w:pgSz w:w="12240" w:h="15840"/>
       <w:pgMar w:top="1440" w:right="1440" w:bottom="1440" w:left="1440" w:header="720" w:footer="720" w:gutter="0"/>
+      <w:pgBorders w:display="firstPage" w:offsetFrom="page">
+        <w:top w:val="double" w:sz="12" w:space="24" w:color="auto"/>
+        <w:left w:val="double" w:sz="12" w:space="24" w:color="auto"/>
+        <w:bottom w:val="double" w:sz="12" w:space="24" w:color="auto"/>
+        <w:right w:val="double" w:sz="12" w:space="24" w:color="auto"/>
+      </w:pgBorders>
       <w:cols w:space="720"/>
       <w:docGrid w:linePitch="360"/>
     </w:sectPr>
   </w:body>
 </w:document>
+</file>
+
+<file path=word/numbering.xml><?xml version="1.0" encoding="utf-8"?>
+<w:numbering xmlns:wpc="http://schemas.microsoft.com/office/word/2010/wordprocessingCanvas" xmlns:cx="http://schemas.microsoft.com/office/drawing/2014/chartex" xmlns:cx1="http://schemas.microsoft.com/office/drawing/2015/9/8/chartex" xmlns:cx2="http://schemas.microsoft.com/office/drawing/2015/10/21/chartex" xmlns:cx3="http://schemas.microsoft.com/office/drawing/2016/5/9/chartex" xmlns:cx4="http://schemas.microsoft.com/office/drawing/2016/5/10/chartex" xmlns:cx5="http://schemas.microsoft.com/office/drawing/2016/5/11/chartex" xmlns:cx6="http://schemas.microsoft.com/office/drawing/2016/5/12/chartex" xmlns:cx7="http://schemas.microsoft.com/office/drawing/2016/5/13/chartex" xmlns:cx8="http://schemas.microsoft.com/office/drawing/2016/5/14/chartex" xmlns:mc="http://schemas.openxmlformats.org/markup-compatibility/2006" xmlns:aink="http://schemas.microsoft.com/office/drawing/2016/ink" xmlns:am3d="http://schemas.microsoft.com/office/drawing/2017/model3d" xmlns:o="urn:schemas-microsoft-com:office:office" xmlns:oel="http://schemas.microsoft.com/office/2019/extlst" xmlns:r="http://schemas.openxmlformats.org/officeDocument/2006/relationships" xmlns:m="http://schemas.openxmlformats.org/officeDocument/2006/math" xmlns:v="urn:schemas-microsoft-com:vml" xmlns:wp14="http://schemas.microsoft.com/office/word/2010/wordprocessingDrawing" xmlns:wp="http://schemas.openxmlformats.org/drawingml/2006/wordprocessingDrawing" xmlns:w10="urn:schemas-microsoft-com:office:word" xmlns:w="http://schemas.openxmlformats.org/wordprocessingml/2006/main" xmlns:w14="http://schemas.microsoft.com/office/word/2010/wordml" xmlns:w15="http://schemas.microsoft.com/office/word/2012/wordml" xmlns:w16cex="http://schemas.microsoft.com/office/word/2018/wordml/cex" xmlns:w16cid="http://schemas.microsoft.com/office/word/2016/wordml/cid" xmlns:w16="http://schemas.microsoft.com/office/word/2018/wordml" xmlns:w16du="http://schemas.microsoft.com/office/word/2023/wordml/word16du" xmlns:w16sdtdh="http://schemas.microsoft.com/office/word/2020/wordml/sdtdatahash" xmlns:w16sdtfl="http://schemas.microsoft.com/office/word/2024/wordml/sdtformatlock" xmlns:w16se="http://schemas.microsoft.com/office/word/2015/wordml/symex" xmlns:wpg="http://schemas.microsoft.com/office/word/2010/wordprocessingGroup" xmlns:wpi="http://schemas.microsoft.com/office/word/2010/wordprocessingInk" xmlns:wne="http://schemas.microsoft.com/office/word/2006/wordml" xmlns:wps="http://schemas.microsoft.com/office/word/2010/wordprocessingShape" mc:Ignorable="w14 w15 w16se w16cid w16 w16cex w16sdtdh w16sdtfl w16du wp14">
+  <w:abstractNum w:abstractNumId="0" w15:restartNumberingAfterBreak="0">
+    <w:nsid w:val="15A646B3"/>
+    <w:multiLevelType w:val="hybridMultilevel"/>
+    <w:tmpl w:val="247616AE"/>
+    <w:lvl w:ilvl="0" w:tplc="04090001">
+      <w:start w:val="1"/>
+      <w:numFmt w:val="bullet"/>
+      <w:lvlText w:val=""/>
+      <w:lvlJc w:val="left"/>
+      <w:pPr>
+        <w:ind w:left="720" w:hanging="360"/>
+      </w:pPr>
+      <w:rPr>
+        <w:rFonts w:ascii="Symbol" w:hAnsi="Symbol" w:hint="default"/>
+      </w:rPr>
+    </w:lvl>
+    <w:lvl w:ilvl="1" w:tplc="04090003" w:tentative="1">
+      <w:start w:val="1"/>
+      <w:numFmt w:val="bullet"/>
+      <w:lvlText w:val="o"/>
+      <w:lvlJc w:val="left"/>
+      <w:pPr>
+        <w:ind w:left="1440" w:hanging="360"/>
+      </w:pPr>
+      <w:rPr>
+        <w:rFonts w:ascii="Courier New" w:hAnsi="Courier New" w:cs="Courier New" w:hint="default"/>
+      </w:rPr>
+    </w:lvl>
+    <w:lvl w:ilvl="2" w:tplc="04090005" w:tentative="1">
+      <w:start w:val="1"/>
+      <w:numFmt w:val="bullet"/>
+      <w:lvlText w:val=""/>
+      <w:lvlJc w:val="left"/>
+      <w:pPr>
+        <w:ind w:left="2160" w:hanging="360"/>
+      </w:pPr>
+      <w:rPr>
+        <w:rFonts w:ascii="Wingdings" w:hAnsi="Wingdings" w:hint="default"/>
+      </w:rPr>
+    </w:lvl>
+    <w:lvl w:ilvl="3" w:tplc="04090001" w:tentative="1">
+      <w:start w:val="1"/>
+      <w:numFmt w:val="bullet"/>
+      <w:lvlText w:val=""/>
+      <w:lvlJc w:val="left"/>
+      <w:pPr>
+        <w:ind w:left="2880" w:hanging="360"/>
+      </w:pPr>
+      <w:rPr>
+        <w:rFonts w:ascii="Symbol" w:hAnsi="Symbol" w:hint="default"/>
+      </w:rPr>
+    </w:lvl>
+    <w:lvl w:ilvl="4" w:tplc="04090003" w:tentative="1">
+      <w:start w:val="1"/>
+      <w:numFmt w:val="bullet"/>
+      <w:lvlText w:val="o"/>
+      <w:lvlJc w:val="left"/>
+      <w:pPr>
+        <w:ind w:left="3600" w:hanging="360"/>
+      </w:pPr>
+      <w:rPr>
+        <w:rFonts w:ascii="Courier New" w:hAnsi="Courier New" w:cs="Courier New" w:hint="default"/>
+      </w:rPr>
+    </w:lvl>
+    <w:lvl w:ilvl="5" w:tplc="04090005" w:tentative="1">
+      <w:start w:val="1"/>
+      <w:numFmt w:val="bullet"/>
+      <w:lvlText w:val=""/>
+      <w:lvlJc w:val="left"/>
+      <w:pPr>
+        <w:ind w:left="4320" w:hanging="360"/>
+      </w:pPr>
+      <w:rPr>
+        <w:rFonts w:ascii="Wingdings" w:hAnsi="Wingdings" w:hint="default"/>
+      </w:rPr>
+    </w:lvl>
+    <w:lvl w:ilvl="6" w:tplc="04090001" w:tentative="1">
+      <w:start w:val="1"/>
+      <w:numFmt w:val="bullet"/>
+      <w:lvlText w:val=""/>
+      <w:lvlJc w:val="left"/>
+      <w:pPr>
+        <w:ind w:left="5040" w:hanging="360"/>
+      </w:pPr>
+      <w:rPr>
+        <w:rFonts w:ascii="Symbol" w:hAnsi="Symbol" w:hint="default"/>
+      </w:rPr>
+    </w:lvl>
+    <w:lvl w:ilvl="7" w:tplc="04090003" w:tentative="1">
+      <w:start w:val="1"/>
+      <w:numFmt w:val="bullet"/>
+      <w:lvlText w:val="o"/>
+      <w:lvlJc w:val="left"/>
+      <w:pPr>
+        <w:ind w:left="5760" w:hanging="360"/>
+      </w:pPr>
+      <w:rPr>
+        <w:rFonts w:ascii="Courier New" w:hAnsi="Courier New" w:cs="Courier New" w:hint="default"/>
+      </w:rPr>
+    </w:lvl>
+    <w:lvl w:ilvl="8" w:tplc="04090005" w:tentative="1">
+      <w:start w:val="1"/>
+      <w:numFmt w:val="bullet"/>
+      <w:lvlText w:val=""/>
+      <w:lvlJc w:val="left"/>
+      <w:pPr>
+        <w:ind w:left="6480" w:hanging="360"/>
+      </w:pPr>
+      <w:rPr>
+        <w:rFonts w:ascii="Wingdings" w:hAnsi="Wingdings" w:hint="default"/>
+      </w:rPr>
+    </w:lvl>
+  </w:abstractNum>
+  <w:abstractNum w:abstractNumId="1" w15:restartNumberingAfterBreak="0">
+    <w:nsid w:val="2195170A"/>
+    <w:multiLevelType w:val="hybridMultilevel"/>
+    <w:tmpl w:val="31C23E86"/>
+    <w:lvl w:ilvl="0" w:tplc="04090001">
+      <w:start w:val="1"/>
+      <w:numFmt w:val="bullet"/>
+      <w:lvlText w:val=""/>
+      <w:lvlJc w:val="left"/>
+      <w:pPr>
+        <w:ind w:left="720" w:hanging="360"/>
+      </w:pPr>
+      <w:rPr>
+        <w:rFonts w:ascii="Symbol" w:hAnsi="Symbol" w:hint="default"/>
+      </w:rPr>
+    </w:lvl>
+    <w:lvl w:ilvl="1" w:tplc="04090003" w:tentative="1">
+      <w:start w:val="1"/>
+      <w:numFmt w:val="bullet"/>
+      <w:lvlText w:val="o"/>
+      <w:lvlJc w:val="left"/>
+      <w:pPr>
+        <w:ind w:left="1440" w:hanging="360"/>
+      </w:pPr>
+      <w:rPr>
+        <w:rFonts w:ascii="Courier New" w:hAnsi="Courier New" w:cs="Courier New" w:hint="default"/>
+      </w:rPr>
+    </w:lvl>
+    <w:lvl w:ilvl="2" w:tplc="04090005" w:tentative="1">
+      <w:start w:val="1"/>
+      <w:numFmt w:val="bullet"/>
+      <w:lvlText w:val=""/>
+      <w:lvlJc w:val="left"/>
+      <w:pPr>
+        <w:ind w:left="2160" w:hanging="360"/>
+      </w:pPr>
+      <w:rPr>
+        <w:rFonts w:ascii="Wingdings" w:hAnsi="Wingdings" w:hint="default"/>
+      </w:rPr>
+    </w:lvl>
+    <w:lvl w:ilvl="3" w:tplc="04090001" w:tentative="1">
+      <w:start w:val="1"/>
+      <w:numFmt w:val="bullet"/>
+      <w:lvlText w:val=""/>
+      <w:lvlJc w:val="left"/>
+      <w:pPr>
+        <w:ind w:left="2880" w:hanging="360"/>
+      </w:pPr>
+      <w:rPr>
+        <w:rFonts w:ascii="Symbol" w:hAnsi="Symbol" w:hint="default"/>
+      </w:rPr>
+    </w:lvl>
+    <w:lvl w:ilvl="4" w:tplc="04090003" w:tentative="1">
+      <w:start w:val="1"/>
+      <w:numFmt w:val="bullet"/>
+      <w:lvlText w:val="o"/>
+      <w:lvlJc w:val="left"/>
+      <w:pPr>
+        <w:ind w:left="3600" w:hanging="360"/>
+      </w:pPr>
+      <w:rPr>
+        <w:rFonts w:ascii="Courier New" w:hAnsi="Courier New" w:cs="Courier New" w:hint="default"/>
+      </w:rPr>
+    </w:lvl>
+    <w:lvl w:ilvl="5" w:tplc="04090005" w:tentative="1">
+      <w:start w:val="1"/>
+      <w:numFmt w:val="bullet"/>
+      <w:lvlText w:val=""/>
+      <w:lvlJc w:val="left"/>
+      <w:pPr>
+        <w:ind w:left="4320" w:hanging="360"/>
+      </w:pPr>
+      <w:rPr>
+        <w:rFonts w:ascii="Wingdings" w:hAnsi="Wingdings" w:hint="default"/>
+      </w:rPr>
+    </w:lvl>
+    <w:lvl w:ilvl="6" w:tplc="04090001" w:tentative="1">
+      <w:start w:val="1"/>
+      <w:numFmt w:val="bullet"/>
+      <w:lvlText w:val=""/>
+      <w:lvlJc w:val="left"/>
+      <w:pPr>
+        <w:ind w:left="5040" w:hanging="360"/>
+      </w:pPr>
+      <w:rPr>
+        <w:rFonts w:ascii="Symbol" w:hAnsi="Symbol" w:hint="default"/>
+      </w:rPr>
+    </w:lvl>
+    <w:lvl w:ilvl="7" w:tplc="04090003" w:tentative="1">
+      <w:start w:val="1"/>
+      <w:numFmt w:val="bullet"/>
+      <w:lvlText w:val="o"/>
+      <w:lvlJc w:val="left"/>
+      <w:pPr>
+        <w:ind w:left="5760" w:hanging="360"/>
+      </w:pPr>
+      <w:rPr>
+        <w:rFonts w:ascii="Courier New" w:hAnsi="Courier New" w:cs="Courier New" w:hint="default"/>
+      </w:rPr>
+    </w:lvl>
+    <w:lvl w:ilvl="8" w:tplc="04090005" w:tentative="1">
+      <w:start w:val="1"/>
+      <w:numFmt w:val="bullet"/>
+      <w:lvlText w:val=""/>
+      <w:lvlJc w:val="left"/>
+      <w:pPr>
+        <w:ind w:left="6480" w:hanging="360"/>
+      </w:pPr>
+      <w:rPr>
+        <w:rFonts w:ascii="Wingdings" w:hAnsi="Wingdings" w:hint="default"/>
+      </w:rPr>
+    </w:lvl>
+  </w:abstractNum>
+  <w:abstractNum w:abstractNumId="2" w15:restartNumberingAfterBreak="0">
+    <w:nsid w:val="76AC7E6C"/>
+    <w:multiLevelType w:val="hybridMultilevel"/>
+    <w:tmpl w:val="A40AA83A"/>
+    <w:lvl w:ilvl="0" w:tplc="04090001">
+      <w:start w:val="1"/>
+      <w:numFmt w:val="bullet"/>
+      <w:lvlText w:val=""/>
+      <w:lvlJc w:val="left"/>
+      <w:pPr>
+        <w:ind w:left="720" w:hanging="360"/>
+      </w:pPr>
+      <w:rPr>
+        <w:rFonts w:ascii="Symbol" w:hAnsi="Symbol" w:hint="default"/>
+      </w:rPr>
+    </w:lvl>
+    <w:lvl w:ilvl="1" w:tplc="04090003" w:tentative="1">
+      <w:start w:val="1"/>
+      <w:numFmt w:val="bullet"/>
+      <w:lvlText w:val="o"/>
+      <w:lvlJc w:val="left"/>
+      <w:pPr>
+        <w:ind w:left="1440" w:hanging="360"/>
+      </w:pPr>
+      <w:rPr>
+        <w:rFonts w:ascii="Courier New" w:hAnsi="Courier New" w:cs="Courier New" w:hint="default"/>
+      </w:rPr>
+    </w:lvl>
+    <w:lvl w:ilvl="2" w:tplc="04090005" w:tentative="1">
+      <w:start w:val="1"/>
+      <w:numFmt w:val="bullet"/>
+      <w:lvlText w:val=""/>
+      <w:lvlJc w:val="left"/>
+      <w:pPr>
+        <w:ind w:left="2160" w:hanging="360"/>
+      </w:pPr>
+      <w:rPr>
+        <w:rFonts w:ascii="Wingdings" w:hAnsi="Wingdings" w:hint="default"/>
+      </w:rPr>
+    </w:lvl>
+    <w:lvl w:ilvl="3" w:tplc="04090001" w:tentative="1">
+      <w:start w:val="1"/>
+      <w:numFmt w:val="bullet"/>
+      <w:lvlText w:val=""/>
+      <w:lvlJc w:val="left"/>
+      <w:pPr>
+        <w:ind w:left="2880" w:hanging="360"/>
+      </w:pPr>
+      <w:rPr>
+        <w:rFonts w:ascii="Symbol" w:hAnsi="Symbol" w:hint="default"/>
+      </w:rPr>
+    </w:lvl>
+    <w:lvl w:ilvl="4" w:tplc="04090003" w:tentative="1">
+      <w:start w:val="1"/>
+      <w:numFmt w:val="bullet"/>
+      <w:lvlText w:val="o"/>
+      <w:lvlJc w:val="left"/>
+      <w:pPr>
+        <w:ind w:left="3600" w:hanging="360"/>
+      </w:pPr>
+      <w:rPr>
+        <w:rFonts w:ascii="Courier New" w:hAnsi="Courier New" w:cs="Courier New" w:hint="default"/>
+      </w:rPr>
+    </w:lvl>
+    <w:lvl w:ilvl="5" w:tplc="04090005" w:tentative="1">
+      <w:start w:val="1"/>
+      <w:numFmt w:val="bullet"/>
+      <w:lvlText w:val=""/>
+      <w:lvlJc w:val="left"/>
+      <w:pPr>
+        <w:ind w:left="4320" w:hanging="360"/>
+      </w:pPr>
+      <w:rPr>
+        <w:rFonts w:ascii="Wingdings" w:hAnsi="Wingdings" w:hint="default"/>
+      </w:rPr>
+    </w:lvl>
+    <w:lvl w:ilvl="6" w:tplc="04090001" w:tentative="1">
+      <w:start w:val="1"/>
+      <w:numFmt w:val="bullet"/>
+      <w:lvlText w:val=""/>
+      <w:lvlJc w:val="left"/>
+      <w:pPr>
+        <w:ind w:left="5040" w:hanging="360"/>
+      </w:pPr>
+      <w:rPr>
+        <w:rFonts w:ascii="Symbol" w:hAnsi="Symbol" w:hint="default"/>
+      </w:rPr>
+    </w:lvl>
+    <w:lvl w:ilvl="7" w:tplc="04090003" w:tentative="1">
+      <w:start w:val="1"/>
+      <w:numFmt w:val="bullet"/>
+      <w:lvlText w:val="o"/>
+      <w:lvlJc w:val="left"/>
+      <w:pPr>
+        <w:ind w:left="5760" w:hanging="360"/>
+      </w:pPr>
+      <w:rPr>
+        <w:rFonts w:ascii="Courier New" w:hAnsi="Courier New" w:cs="Courier New" w:hint="default"/>
+      </w:rPr>
+    </w:lvl>
+    <w:lvl w:ilvl="8" w:tplc="04090005" w:tentative="1">
+      <w:start w:val="1"/>
+      <w:numFmt w:val="bullet"/>
+      <w:lvlText w:val=""/>
+      <w:lvlJc w:val="left"/>
+      <w:pPr>
+        <w:ind w:left="6480" w:hanging="360"/>
+      </w:pPr>
+      <w:rPr>
+        <w:rFonts w:ascii="Wingdings" w:hAnsi="Wingdings" w:hint="default"/>
+      </w:rPr>
+    </w:lvl>
+  </w:abstractNum>
+  <w:num w:numId="1" w16cid:durableId="1506746357">
+    <w:abstractNumId w:val="1"/>
+  </w:num>
+  <w:num w:numId="2" w16cid:durableId="1339843216">
+    <w:abstractNumId w:val="2"/>
+  </w:num>
+  <w:num w:numId="3" w16cid:durableId="89549674">
+    <w:abstractNumId w:val="0"/>
+  </w:num>
+</w:numbering>
 </file>
 
 <file path=word/styles.xml><?xml version="1.0" encoding="utf-8"?>
@@ -1308,6 +2527,7 @@
   <w:style w:type="character" w:default="1" w:styleId="DefaultParagraphFont">
     <w:name w:val="Default Paragraph Font"/>
     <w:uiPriority w:val="1"/>
+    <w:semiHidden/>
     <w:unhideWhenUsed/>
   </w:style>
   <w:style w:type="table" w:default="1" w:styleId="TableNormal">

</xml_diff>

<commit_message>
slides and report revisions w2
</commit_message>
<xml_diff>
--- a/Documentation/Weekly Report/week2/CMSC-4920-Week2Report-Group2.docx
+++ b/Documentation/Weekly Report/week2/CMSC-4920-Week2Report-Group2.docx
@@ -759,21 +759,7 @@
         <w:rPr>
           <w:rFonts w:ascii="Times New Roman" w:hAnsi="Times New Roman" w:cs="Times New Roman"/>
         </w:rPr>
-        <w:t xml:space="preserve">computer chips, since it was Intel Specific. Considerable research was done to </w:t>
-      </w:r>
-      <w:proofErr w:type="gramStart"/>
-      <w:r>
-        <w:rPr>
-          <w:rFonts w:ascii="Times New Roman" w:hAnsi="Times New Roman" w:cs="Times New Roman"/>
-        </w:rPr>
-        <w:t>problem solve a solution</w:t>
-      </w:r>
-      <w:proofErr w:type="gramEnd"/>
-      <w:r>
-        <w:rPr>
-          <w:rFonts w:ascii="Times New Roman" w:hAnsi="Times New Roman" w:cs="Times New Roman"/>
-        </w:rPr>
-        <w:t>.</w:t>
+        <w:t>computer chips, since it was Intel Specific. Considerable research was done to problem solve a solution.</w:t>
       </w:r>
       <w:r>
         <w:rPr>
@@ -952,21 +938,7 @@
         <w:rPr>
           <w:rFonts w:ascii="Times New Roman" w:hAnsi="Times New Roman" w:cs="Times New Roman"/>
         </w:rPr>
-        <w:t xml:space="preserve">ahead of schedule, due to winter break </w:t>
-      </w:r>
-      <w:proofErr w:type="gramStart"/>
-      <w:r>
-        <w:rPr>
-          <w:rFonts w:ascii="Times New Roman" w:hAnsi="Times New Roman" w:cs="Times New Roman"/>
-        </w:rPr>
-        <w:t>project advancement</w:t>
-      </w:r>
-      <w:proofErr w:type="gramEnd"/>
-      <w:r>
-        <w:rPr>
-          <w:rFonts w:ascii="Times New Roman" w:hAnsi="Times New Roman" w:cs="Times New Roman"/>
-        </w:rPr>
-        <w:t xml:space="preserve">. However, </w:t>
+        <w:t xml:space="preserve">ahead of schedule, due to winter break project advancement. However, </w:t>
       </w:r>
       <w:r>
         <w:rPr>
@@ -974,19 +946,11 @@
         </w:rPr>
         <w:t xml:space="preserve">with </w:t>
       </w:r>
-      <w:proofErr w:type="gramStart"/>
-      <w:r>
-        <w:rPr>
-          <w:rFonts w:ascii="Times New Roman" w:hAnsi="Times New Roman" w:cs="Times New Roman"/>
-        </w:rPr>
-        <w:t>database</w:t>
-      </w:r>
-      <w:proofErr w:type="gramEnd"/>
-      <w:r>
-        <w:rPr>
-          <w:rFonts w:ascii="Times New Roman" w:hAnsi="Times New Roman" w:cs="Times New Roman"/>
-        </w:rPr>
-        <w:t xml:space="preserve"> </w:t>
+      <w:r>
+        <w:rPr>
+          <w:rFonts w:ascii="Times New Roman" w:hAnsi="Times New Roman" w:cs="Times New Roman"/>
+        </w:rPr>
+        <w:t xml:space="preserve">database </w:t>
       </w:r>
       <w:r>
         <w:rPr>
@@ -998,52 +962,70 @@
         <w:rPr>
           <w:rFonts w:ascii="Times New Roman" w:hAnsi="Times New Roman" w:cs="Times New Roman"/>
         </w:rPr>
-        <w:t>must continue at the same pace to avoid falling behind schedule.</w:t>
-      </w:r>
-    </w:p>
-    <w:p>
-      <w:pPr>
-        <w:spacing w:line="480" w:lineRule="auto"/>
-        <w:ind w:firstLine="720"/>
-        <w:rPr>
-          <w:rFonts w:ascii="Times New Roman" w:hAnsi="Times New Roman" w:cs="Times New Roman"/>
-          <w:i/>
-          <w:iCs/>
-        </w:rPr>
-      </w:pPr>
-      <w:r>
-        <w:rPr>
-          <w:rFonts w:ascii="Times New Roman" w:hAnsi="Times New Roman" w:cs="Times New Roman"/>
-          <w:i/>
-          <w:iCs/>
-        </w:rPr>
-        <w:t>Place chart here</w:t>
-      </w:r>
-    </w:p>
-    <w:p>
-      <w:pPr>
-        <w:spacing w:line="480" w:lineRule="auto"/>
+        <w:t>must continue at the same pace to avoid falling behind schedule</w:t>
+      </w:r>
+      <w:r>
         <w:rPr>
           <w:rFonts w:ascii="Times New Roman" w:hAnsi="Times New Roman" w:cs="Times New Roman"/>
           <w:b/>
           <w:bCs/>
-        </w:rPr>
-      </w:pPr>
-      <w:r>
+          <w:noProof/>
+        </w:rPr>
+        <w:drawing>
+          <wp:inline distT="0" distB="0" distL="0" distR="0" wp14:anchorId="20DB21F4" wp14:editId="1E29717C">
+            <wp:extent cx="6473612" cy="2874645"/>
+            <wp:effectExtent l="0" t="0" r="3810" b="1905"/>
+            <wp:docPr id="911504634" name="Picture 4"/>
+            <wp:cNvGraphicFramePr>
+              <a:graphicFrameLocks xmlns:a="http://schemas.openxmlformats.org/drawingml/2006/main" noChangeAspect="1"/>
+            </wp:cNvGraphicFramePr>
+            <a:graphic xmlns:a="http://schemas.openxmlformats.org/drawingml/2006/main">
+              <a:graphicData uri="http://schemas.openxmlformats.org/drawingml/2006/picture">
+                <pic:pic xmlns:pic="http://schemas.openxmlformats.org/drawingml/2006/picture">
+                  <pic:nvPicPr>
+                    <pic:cNvPr id="0" name="Picture 2"/>
+                    <pic:cNvPicPr>
+                      <a:picLocks noChangeAspect="1" noChangeArrowheads="1"/>
+                    </pic:cNvPicPr>
+                  </pic:nvPicPr>
+                  <pic:blipFill>
+                    <a:blip r:embed="rId6">
+                      <a:extLst>
+                        <a:ext uri="{28A0092B-C50C-407E-A947-70E740481C1C}">
+                          <a14:useLocalDpi xmlns:a14="http://schemas.microsoft.com/office/drawing/2010/main" val="0"/>
+                        </a:ext>
+                      </a:extLst>
+                    </a:blip>
+                    <a:srcRect/>
+                    <a:stretch>
+                      <a:fillRect/>
+                    </a:stretch>
+                  </pic:blipFill>
+                  <pic:spPr bwMode="auto">
+                    <a:xfrm>
+                      <a:off x="0" y="0"/>
+                      <a:ext cx="6510882" cy="2891195"/>
+                    </a:xfrm>
+                    <a:prstGeom prst="rect">
+                      <a:avLst/>
+                    </a:prstGeom>
+                    <a:noFill/>
+                  </pic:spPr>
+                </pic:pic>
+              </a:graphicData>
+            </a:graphic>
+          </wp:inline>
+        </w:drawing>
+      </w:r>
+    </w:p>
+    <w:p>
+      <w:pPr>
+        <w:spacing w:line="480" w:lineRule="auto"/>
         <w:rPr>
           <w:rFonts w:ascii="Times New Roman" w:hAnsi="Times New Roman" w:cs="Times New Roman"/>
           <w:b/>
           <w:bCs/>
         </w:rPr>
-        <w:t>This Week Plan:</w:t>
-      </w:r>
-    </w:p>
-    <w:p>
-      <w:pPr>
-        <w:spacing w:line="480" w:lineRule="auto"/>
-        <w:rPr>
-          <w:rFonts w:ascii="Times New Roman" w:hAnsi="Times New Roman" w:cs="Times New Roman"/>
-        </w:rPr>
       </w:pPr>
       <w:r>
         <w:rPr>
@@ -1051,112 +1033,90 @@
           <w:b/>
           <w:bCs/>
         </w:rPr>
-        <w:tab/>
-      </w:r>
-      <w:r>
-        <w:rPr>
-          <w:rFonts w:ascii="Times New Roman" w:hAnsi="Times New Roman" w:cs="Times New Roman"/>
-        </w:rPr>
-        <w:t xml:space="preserve">This </w:t>
-      </w:r>
-      <w:r>
-        <w:rPr>
-          <w:rFonts w:ascii="Times New Roman" w:hAnsi="Times New Roman" w:cs="Times New Roman"/>
-        </w:rPr>
-        <w:t>week’s</w:t>
-      </w:r>
-      <w:r>
-        <w:rPr>
-          <w:rFonts w:ascii="Times New Roman" w:hAnsi="Times New Roman" w:cs="Times New Roman"/>
-        </w:rPr>
-        <w:t xml:space="preserve"> team plan is to </w:t>
-      </w:r>
-      <w:r>
-        <w:rPr>
-          <w:rFonts w:ascii="Times New Roman" w:hAnsi="Times New Roman" w:cs="Times New Roman"/>
-        </w:rPr>
-        <w:t>finalize platform color scheme</w:t>
-      </w:r>
-      <w:r>
-        <w:rPr>
-          <w:rFonts w:ascii="Times New Roman" w:hAnsi="Times New Roman" w:cs="Times New Roman"/>
-        </w:rPr>
-        <w:t xml:space="preserve">s and finish the first concept of the dashboard. This will then allow for </w:t>
-      </w:r>
-      <w:r>
-        <w:rPr>
-          <w:rFonts w:ascii="Times New Roman" w:hAnsi="Times New Roman" w:cs="Times New Roman"/>
-        </w:rPr>
-        <w:t xml:space="preserve">the planning and creation of all </w:t>
-      </w:r>
-      <w:proofErr w:type="gramStart"/>
-      <w:r>
-        <w:rPr>
-          <w:rFonts w:ascii="Times New Roman" w:hAnsi="Times New Roman" w:cs="Times New Roman"/>
-        </w:rPr>
-        <w:t>needed</w:t>
-      </w:r>
-      <w:r>
-        <w:rPr>
-          <w:rFonts w:ascii="Times New Roman" w:hAnsi="Times New Roman" w:cs="Times New Roman"/>
-        </w:rPr>
-        <w:t xml:space="preserve"> dashboard</w:t>
-      </w:r>
-      <w:r>
-        <w:rPr>
-          <w:rFonts w:ascii="Times New Roman" w:hAnsi="Times New Roman" w:cs="Times New Roman"/>
-        </w:rPr>
-        <w:t xml:space="preserve"> database tables</w:t>
-      </w:r>
-      <w:proofErr w:type="gramEnd"/>
-      <w:r>
-        <w:rPr>
-          <w:rFonts w:ascii="Times New Roman" w:hAnsi="Times New Roman" w:cs="Times New Roman"/>
-        </w:rPr>
-        <w:t xml:space="preserve">. </w:t>
-      </w:r>
-      <w:r>
-        <w:rPr>
-          <w:rFonts w:ascii="Times New Roman" w:hAnsi="Times New Roman" w:cs="Times New Roman"/>
-        </w:rPr>
-        <w:t xml:space="preserve">We would like to additionally begin the creation of Activity records. </w:t>
-      </w:r>
-      <w:r>
-        <w:rPr>
-          <w:rFonts w:ascii="Times New Roman" w:hAnsi="Times New Roman" w:cs="Times New Roman"/>
-        </w:rPr>
-        <w:t xml:space="preserve">This includes </w:t>
-      </w:r>
-      <w:proofErr w:type="gramStart"/>
-      <w:r>
-        <w:rPr>
-          <w:rFonts w:ascii="Times New Roman" w:hAnsi="Times New Roman" w:cs="Times New Roman"/>
-        </w:rPr>
-        <w:t>the user</w:t>
-      </w:r>
-      <w:proofErr w:type="gramEnd"/>
-      <w:r>
-        <w:rPr>
-          <w:rFonts w:ascii="Times New Roman" w:hAnsi="Times New Roman" w:cs="Times New Roman"/>
-        </w:rPr>
-        <w:t xml:space="preserve"> interfacing, data transfer, and database schema storage. The final goal of this week is to fix login unique </w:t>
-      </w:r>
-      <w:r>
-        <w:rPr>
-          <w:rFonts w:ascii="Times New Roman" w:hAnsi="Times New Roman" w:cs="Times New Roman"/>
-        </w:rPr>
-        <w:t>username bugs.</w:t>
-      </w:r>
-    </w:p>
-    <w:p>
-      <w:pPr>
-        <w:spacing w:line="480" w:lineRule="auto"/>
+        <w:t>This Week Plan:</w:t>
+      </w:r>
+    </w:p>
+    <w:p>
+      <w:pPr>
+        <w:spacing w:line="480" w:lineRule="auto"/>
+        <w:rPr>
+          <w:rFonts w:ascii="Times New Roman" w:hAnsi="Times New Roman" w:cs="Times New Roman"/>
+        </w:rPr>
+      </w:pPr>
+      <w:r>
         <w:rPr>
           <w:rFonts w:ascii="Times New Roman" w:hAnsi="Times New Roman" w:cs="Times New Roman"/>
           <w:b/>
           <w:bCs/>
         </w:rPr>
-      </w:pPr>
+        <w:tab/>
+      </w:r>
+      <w:r>
+        <w:rPr>
+          <w:rFonts w:ascii="Times New Roman" w:hAnsi="Times New Roman" w:cs="Times New Roman"/>
+        </w:rPr>
+        <w:t xml:space="preserve">This </w:t>
+      </w:r>
+      <w:r>
+        <w:rPr>
+          <w:rFonts w:ascii="Times New Roman" w:hAnsi="Times New Roman" w:cs="Times New Roman"/>
+        </w:rPr>
+        <w:t>week’s</w:t>
+      </w:r>
+      <w:r>
+        <w:rPr>
+          <w:rFonts w:ascii="Times New Roman" w:hAnsi="Times New Roman" w:cs="Times New Roman"/>
+        </w:rPr>
+        <w:t xml:space="preserve"> team plan is to </w:t>
+      </w:r>
+      <w:r>
+        <w:rPr>
+          <w:rFonts w:ascii="Times New Roman" w:hAnsi="Times New Roman" w:cs="Times New Roman"/>
+        </w:rPr>
+        <w:t>finalize platform color scheme</w:t>
+      </w:r>
+      <w:r>
+        <w:rPr>
+          <w:rFonts w:ascii="Times New Roman" w:hAnsi="Times New Roman" w:cs="Times New Roman"/>
+        </w:rPr>
+        <w:t xml:space="preserve">s and finish the first concept of the dashboard. This will then allow for </w:t>
+      </w:r>
+      <w:r>
+        <w:rPr>
+          <w:rFonts w:ascii="Times New Roman" w:hAnsi="Times New Roman" w:cs="Times New Roman"/>
+        </w:rPr>
+        <w:t>the planning and creation of all needed</w:t>
+      </w:r>
+      <w:r>
+        <w:rPr>
+          <w:rFonts w:ascii="Times New Roman" w:hAnsi="Times New Roman" w:cs="Times New Roman"/>
+        </w:rPr>
+        <w:t xml:space="preserve"> dashboard</w:t>
+      </w:r>
+      <w:r>
+        <w:rPr>
+          <w:rFonts w:ascii="Times New Roman" w:hAnsi="Times New Roman" w:cs="Times New Roman"/>
+        </w:rPr>
+        <w:t xml:space="preserve"> database tables. </w:t>
+      </w:r>
+      <w:r>
+        <w:rPr>
+          <w:rFonts w:ascii="Times New Roman" w:hAnsi="Times New Roman" w:cs="Times New Roman"/>
+        </w:rPr>
+        <w:t xml:space="preserve">We would like to additionally begin the creation of Activity records. </w:t>
+      </w:r>
+      <w:r>
+        <w:rPr>
+          <w:rFonts w:ascii="Times New Roman" w:hAnsi="Times New Roman" w:cs="Times New Roman"/>
+        </w:rPr>
+        <w:t xml:space="preserve">This includes the user interfacing, data transfer, and database schema storage. The final goal of this week is to fix login unique </w:t>
+      </w:r>
+      <w:r>
+        <w:rPr>
+          <w:rFonts w:ascii="Times New Roman" w:hAnsi="Times New Roman" w:cs="Times New Roman"/>
+        </w:rPr>
+        <w:t>username bugs.</w:t>
+      </w:r>
     </w:p>
     <w:p>
       <w:pPr>
@@ -1171,56 +1131,7 @@
     <w:p>
       <w:pPr>
         <w:spacing w:line="480" w:lineRule="auto"/>
-        <w:rPr>
-          <w:rFonts w:ascii="Times New Roman" w:hAnsi="Times New Roman" w:cs="Times New Roman"/>
-          <w:b/>
-          <w:bCs/>
-        </w:rPr>
-      </w:pPr>
-    </w:p>
-    <w:p>
-      <w:pPr>
-        <w:spacing w:line="480" w:lineRule="auto"/>
-        <w:rPr>
-          <w:rFonts w:ascii="Times New Roman" w:hAnsi="Times New Roman" w:cs="Times New Roman"/>
-          <w:b/>
-          <w:bCs/>
-        </w:rPr>
-      </w:pPr>
-    </w:p>
-    <w:p>
-      <w:pPr>
-        <w:spacing w:line="480" w:lineRule="auto"/>
-        <w:rPr>
-          <w:rFonts w:ascii="Times New Roman" w:hAnsi="Times New Roman" w:cs="Times New Roman"/>
-          <w:b/>
-          <w:bCs/>
-        </w:rPr>
-      </w:pPr>
-    </w:p>
-    <w:p>
-      <w:pPr>
-        <w:spacing w:line="480" w:lineRule="auto"/>
-        <w:rPr>
-          <w:rFonts w:ascii="Times New Roman" w:hAnsi="Times New Roman" w:cs="Times New Roman"/>
-          <w:b/>
-          <w:bCs/>
-        </w:rPr>
-      </w:pPr>
-    </w:p>
-    <w:p>
-      <w:pPr>
-        <w:spacing w:line="480" w:lineRule="auto"/>
-        <w:rPr>
-          <w:rFonts w:ascii="Times New Roman" w:hAnsi="Times New Roman" w:cs="Times New Roman"/>
-          <w:b/>
-          <w:bCs/>
-        </w:rPr>
-      </w:pPr>
-    </w:p>
-    <w:p>
-      <w:pPr>
-        <w:spacing w:line="480" w:lineRule="auto"/>
+        <w:jc w:val="center"/>
         <w:rPr>
           <w:rFonts w:ascii="Times New Roman" w:hAnsi="Times New Roman" w:cs="Times New Roman"/>
           <w:b/>
@@ -1543,6 +1454,25 @@
           <w:rFonts w:ascii="Times New Roman" w:hAnsi="Times New Roman" w:cs="Times New Roman"/>
         </w:rPr>
         <w:t xml:space="preserve">Learn GitHub branching policies </w:t>
+      </w:r>
+    </w:p>
+    <w:p>
+      <w:pPr>
+        <w:pStyle w:val="ListParagraph"/>
+        <w:numPr>
+          <w:ilvl w:val="0"/>
+          <w:numId w:val="3"/>
+        </w:numPr>
+        <w:spacing w:line="480" w:lineRule="auto"/>
+        <w:rPr>
+          <w:rFonts w:ascii="Times New Roman" w:hAnsi="Times New Roman" w:cs="Times New Roman"/>
+        </w:rPr>
+      </w:pPr>
+      <w:r>
+        <w:rPr>
+          <w:rFonts w:ascii="Times New Roman" w:hAnsi="Times New Roman" w:cs="Times New Roman"/>
+        </w:rPr>
+        <w:t>Gantt Chart</w:t>
       </w:r>
     </w:p>
     <w:p>

</xml_diff>

<commit_message>
Added an updated gantt chart to slides and doc
</commit_message>
<xml_diff>
--- a/Documentation/Weekly Report/week2/CMSC-4920-Week2Report-Group2.docx
+++ b/Documentation/Weekly Report/week2/CMSC-4920-Week2Report-Group2.docx
@@ -467,7 +467,21 @@
         <w:rPr>
           <w:rFonts w:ascii="Times New Roman" w:hAnsi="Times New Roman" w:cs="Times New Roman"/>
         </w:rPr>
-        <w:t>, and PennWest California athletic environments that will be spotlighted in the app.</w:t>
+        <w:t xml:space="preserve">, and </w:t>
+      </w:r>
+      <w:proofErr w:type="spellStart"/>
+      <w:r>
+        <w:rPr>
+          <w:rFonts w:ascii="Times New Roman" w:hAnsi="Times New Roman" w:cs="Times New Roman"/>
+        </w:rPr>
+        <w:t>PennWest</w:t>
+      </w:r>
+      <w:proofErr w:type="spellEnd"/>
+      <w:r>
+        <w:rPr>
+          <w:rFonts w:ascii="Times New Roman" w:hAnsi="Times New Roman" w:cs="Times New Roman"/>
+        </w:rPr>
+        <w:t xml:space="preserve"> California athletic environments that will be spotlighted in the app.</w:t>
       </w:r>
     </w:p>
     <w:p>
@@ -490,6 +504,7 @@
         </w:rPr>
         <w:t xml:space="preserve">was the creation of the docker container and </w:t>
       </w:r>
+      <w:proofErr w:type="spellStart"/>
       <w:r>
         <w:rPr>
           <w:rFonts w:ascii="Times New Roman" w:hAnsi="Times New Roman" w:cs="Times New Roman"/>
@@ -500,7 +515,14 @@
         <w:rPr>
           <w:rFonts w:ascii="Times New Roman" w:hAnsi="Times New Roman" w:cs="Times New Roman"/>
         </w:rPr>
-        <w:t>ssql database that will power the Vulcan Activity Tracker. This</w:t>
+        <w:t>ssql</w:t>
+      </w:r>
+      <w:proofErr w:type="spellEnd"/>
+      <w:r>
+        <w:rPr>
+          <w:rFonts w:ascii="Times New Roman" w:hAnsi="Times New Roman" w:cs="Times New Roman"/>
+        </w:rPr>
+        <w:t xml:space="preserve"> database that will power the Vulcan Activity Tracker. This</w:t>
       </w:r>
       <w:r>
         <w:rPr>
@@ -520,6 +542,7 @@
         </w:rPr>
         <w:t xml:space="preserve"> and </w:t>
       </w:r>
+      <w:proofErr w:type="spellStart"/>
       <w:r>
         <w:rPr>
           <w:rFonts w:ascii="Times New Roman" w:hAnsi="Times New Roman" w:cs="Times New Roman"/>
@@ -532,6 +555,7 @@
         </w:rPr>
         <w:t>ssql</w:t>
       </w:r>
+      <w:proofErr w:type="spellEnd"/>
       <w:r>
         <w:rPr>
           <w:rFonts w:ascii="Times New Roman" w:hAnsi="Times New Roman" w:cs="Times New Roman"/>
@@ -678,7 +702,21 @@
         <w:rPr>
           <w:rFonts w:ascii="Times New Roman" w:hAnsi="Times New Roman" w:cs="Times New Roman"/>
         </w:rPr>
-        <w:t xml:space="preserve">security can be ensured while transporting the password to the server side. Raw data is therefore never sent across the API. SHA-256 also allows for quick rendering for user experience. The user will feel like the platform reacts quickly to them. The second hash is performed on the server side of the application. Argon2 is a much slower hashing algorithm. It takes its time to </w:t>
+        <w:t xml:space="preserve">security can be ensured while transporting the password to the server side. Raw data is therefore never sent across the API. SHA-256 also allows for quick rendering for user experience. The user will feel like the platform reacts quickly to them. The second hash is performed on the server side of the application. </w:t>
+      </w:r>
+      <w:proofErr w:type="gramStart"/>
+      <w:r>
+        <w:rPr>
+          <w:rFonts w:ascii="Times New Roman" w:hAnsi="Times New Roman" w:cs="Times New Roman"/>
+        </w:rPr>
+        <w:t>Argon2</w:t>
+      </w:r>
+      <w:proofErr w:type="gramEnd"/>
+      <w:r>
+        <w:rPr>
+          <w:rFonts w:ascii="Times New Roman" w:hAnsi="Times New Roman" w:cs="Times New Roman"/>
+        </w:rPr>
+        <w:t xml:space="preserve"> is a much slower hashing algorithm. It takes its time to </w:t>
       </w:r>
       <w:r>
         <w:rPr>
@@ -759,7 +797,21 @@
         <w:rPr>
           <w:rFonts w:ascii="Times New Roman" w:hAnsi="Times New Roman" w:cs="Times New Roman"/>
         </w:rPr>
-        <w:t>computer chips, since it was Intel Specific. Considerable research was done to problem solve a solution.</w:t>
+        <w:t xml:space="preserve">computer chips, since it was Intel Specific. Considerable research was done to </w:t>
+      </w:r>
+      <w:proofErr w:type="gramStart"/>
+      <w:r>
+        <w:rPr>
+          <w:rFonts w:ascii="Times New Roman" w:hAnsi="Times New Roman" w:cs="Times New Roman"/>
+        </w:rPr>
+        <w:t>problem solve a solution</w:t>
+      </w:r>
+      <w:proofErr w:type="gramEnd"/>
+      <w:r>
+        <w:rPr>
+          <w:rFonts w:ascii="Times New Roman" w:hAnsi="Times New Roman" w:cs="Times New Roman"/>
+        </w:rPr>
+        <w:t>.</w:t>
       </w:r>
       <w:r>
         <w:rPr>
@@ -777,7 +829,21 @@
         <w:rPr>
           <w:rFonts w:ascii="Times New Roman" w:hAnsi="Times New Roman" w:cs="Times New Roman"/>
         </w:rPr>
-        <w:t xml:space="preserve">Another considered solution was purchasing an intel laptop </w:t>
+        <w:t xml:space="preserve">Another </w:t>
+      </w:r>
+      <w:proofErr w:type="gramStart"/>
+      <w:r>
+        <w:rPr>
+          <w:rFonts w:ascii="Times New Roman" w:hAnsi="Times New Roman" w:cs="Times New Roman"/>
+        </w:rPr>
+        <w:t>considered solution</w:t>
+      </w:r>
+      <w:proofErr w:type="gramEnd"/>
+      <w:r>
+        <w:rPr>
+          <w:rFonts w:ascii="Times New Roman" w:hAnsi="Times New Roman" w:cs="Times New Roman"/>
+        </w:rPr>
+        <w:t xml:space="preserve"> was purchasing an intel laptop </w:t>
       </w:r>
       <w:r>
         <w:rPr>
@@ -938,7 +1004,21 @@
         <w:rPr>
           <w:rFonts w:ascii="Times New Roman" w:hAnsi="Times New Roman" w:cs="Times New Roman"/>
         </w:rPr>
-        <w:t xml:space="preserve">ahead of schedule, due to winter break project advancement. However, </w:t>
+        <w:t xml:space="preserve">ahead of schedule, due to winter break </w:t>
+      </w:r>
+      <w:proofErr w:type="gramStart"/>
+      <w:r>
+        <w:rPr>
+          <w:rFonts w:ascii="Times New Roman" w:hAnsi="Times New Roman" w:cs="Times New Roman"/>
+        </w:rPr>
+        <w:t>project advancement</w:t>
+      </w:r>
+      <w:proofErr w:type="gramEnd"/>
+      <w:r>
+        <w:rPr>
+          <w:rFonts w:ascii="Times New Roman" w:hAnsi="Times New Roman" w:cs="Times New Roman"/>
+        </w:rPr>
+        <w:t xml:space="preserve">. However, </w:t>
       </w:r>
       <w:r>
         <w:rPr>
@@ -967,15 +1047,12 @@
       <w:r>
         <w:rPr>
           <w:rFonts w:ascii="Times New Roman" w:hAnsi="Times New Roman" w:cs="Times New Roman"/>
-          <w:b/>
-          <w:bCs/>
-          <w:noProof/>
         </w:rPr>
         <w:drawing>
-          <wp:inline distT="0" distB="0" distL="0" distR="0" wp14:anchorId="20DB21F4" wp14:editId="1E29717C">
-            <wp:extent cx="6473612" cy="2874645"/>
-            <wp:effectExtent l="0" t="0" r="3810" b="1905"/>
-            <wp:docPr id="911504634" name="Picture 4"/>
+          <wp:inline distT="0" distB="0" distL="0" distR="0" wp14:anchorId="415CE369" wp14:editId="3319ECB1">
+            <wp:extent cx="6496050" cy="2273618"/>
+            <wp:effectExtent l="0" t="0" r="0" b="0"/>
+            <wp:docPr id="1929395394" name="Picture 1"/>
             <wp:cNvGraphicFramePr>
               <a:graphicFrameLocks xmlns:a="http://schemas.openxmlformats.org/drawingml/2006/main" noChangeAspect="1"/>
             </wp:cNvGraphicFramePr>
@@ -983,33 +1060,23 @@
               <a:graphicData uri="http://schemas.openxmlformats.org/drawingml/2006/picture">
                 <pic:pic xmlns:pic="http://schemas.openxmlformats.org/drawingml/2006/picture">
                   <pic:nvPicPr>
-                    <pic:cNvPr id="0" name="Picture 2"/>
-                    <pic:cNvPicPr>
-                      <a:picLocks noChangeAspect="1" noChangeArrowheads="1"/>
-                    </pic:cNvPicPr>
+                    <pic:cNvPr id="1929395394" name=""/>
+                    <pic:cNvPicPr/>
                   </pic:nvPicPr>
                   <pic:blipFill>
-                    <a:blip r:embed="rId6">
-                      <a:extLst>
-                        <a:ext uri="{28A0092B-C50C-407E-A947-70E740481C1C}">
-                          <a14:useLocalDpi xmlns:a14="http://schemas.microsoft.com/office/drawing/2010/main" val="0"/>
-                        </a:ext>
-                      </a:extLst>
-                    </a:blip>
-                    <a:srcRect/>
+                    <a:blip r:embed="rId6"/>
                     <a:stretch>
                       <a:fillRect/>
                     </a:stretch>
                   </pic:blipFill>
-                  <pic:spPr bwMode="auto">
+                  <pic:spPr>
                     <a:xfrm>
                       <a:off x="0" y="0"/>
-                      <a:ext cx="6510882" cy="2891195"/>
+                      <a:ext cx="6516521" cy="2280783"/>
                     </a:xfrm>
                     <a:prstGeom prst="rect">
                       <a:avLst/>
                     </a:prstGeom>
-                    <a:noFill/>
                   </pic:spPr>
                 </pic:pic>
               </a:graphicData>
@@ -1109,7 +1176,21 @@
         <w:rPr>
           <w:rFonts w:ascii="Times New Roman" w:hAnsi="Times New Roman" w:cs="Times New Roman"/>
         </w:rPr>
-        <w:t xml:space="preserve">This includes the user interfacing, data transfer, and database schema storage. The final goal of this week is to fix login unique </w:t>
+        <w:t xml:space="preserve">This includes </w:t>
+      </w:r>
+      <w:proofErr w:type="gramStart"/>
+      <w:r>
+        <w:rPr>
+          <w:rFonts w:ascii="Times New Roman" w:hAnsi="Times New Roman" w:cs="Times New Roman"/>
+        </w:rPr>
+        <w:t>the user</w:t>
+      </w:r>
+      <w:proofErr w:type="gramEnd"/>
+      <w:r>
+        <w:rPr>
+          <w:rFonts w:ascii="Times New Roman" w:hAnsi="Times New Roman" w:cs="Times New Roman"/>
+        </w:rPr>
+        <w:t xml:space="preserve"> interfacing, data transfer, and database schema storage. The final goal of this week is to fix login unique </w:t>
       </w:r>
       <w:r>
         <w:rPr>
@@ -1117,6 +1198,14 @@
         </w:rPr>
         <w:t>username bugs.</w:t>
       </w:r>
+    </w:p>
+    <w:p>
+      <w:pPr>
+        <w:spacing w:line="480" w:lineRule="auto"/>
+        <w:rPr>
+          <w:rFonts w:ascii="Times New Roman" w:hAnsi="Times New Roman" w:cs="Times New Roman"/>
+        </w:rPr>
+      </w:pPr>
     </w:p>
     <w:p>
       <w:pPr>

</xml_diff>